<commit_message>
raycast ile trigger yazildi.
</commit_message>
<xml_diff>
--- a/EchoesOfTimeGDD.docx
+++ b/EchoesOfTimeGDD.docx
@@ -69,7 +69,7 @@
               </wp:anchor>
             </w:drawing>
           </mc:Choice>
-          <mc:Fallback xmlns:cx2="http://schemas.microsoft.com/office/drawing/2015/10/21/chartex" xmlns:cx3="http://schemas.microsoft.com/office/drawing/2016/5/9/chartex" xmlns:cx4="http://schemas.microsoft.com/office/drawing/2016/5/10/chartex" xmlns:cx5="http://schemas.microsoft.com/office/drawing/2016/5/11/chartex" xmlns:cx6="http://schemas.microsoft.com/office/drawing/2016/5/12/chartex" xmlns:cx7="http://schemas.microsoft.com/office/drawing/2016/5/13/chartex" xmlns:cx8="http://schemas.microsoft.com/office/drawing/2016/5/14/chartex" xmlns:aink="http://schemas.microsoft.com/office/drawing/2016/ink" xmlns:am3d="http://schemas.microsoft.com/office/drawing/2017/model3d" xmlns:oel="http://schemas.microsoft.com/office/2019/extlst" xmlns:w16cex="http://schemas.microsoft.com/office/word/2018/wordml/cex" xmlns:w16cid="http://schemas.microsoft.com/office/word/2016/wordml/cid" xmlns:w16="http://schemas.microsoft.com/office/word/2018/wordml" xmlns:w16sdtdh="http://schemas.microsoft.com/office/word/2020/wordml/sdtdatahash" xmlns:a14="http://schemas.microsoft.com/office/drawing/2010/main" xmlns:wp14="http://schemas.microsoft.com/office/word/2010/wordml" xmlns:dgm="http://schemas.openxmlformats.org/drawingml/2006/diagram" xmlns:lc="http://schemas.openxmlformats.org/drawingml/2006/lockedCanvas" xmlns:c="http://schemas.openxmlformats.org/drawingml/2006/chart" xmlns:pic="http://schemas.openxmlformats.org/drawingml/2006/picture" xmlns:a="http://schemas.openxmlformats.org/drawingml/2006/main" xmlns:sl="http://schemas.openxmlformats.org/schemaLibrary/2006/main">
+          <mc:Fallback xmlns:sl="http://schemas.openxmlformats.org/schemaLibrary/2006/main" xmlns:a="http://schemas.openxmlformats.org/drawingml/2006/main" xmlns:pic="http://schemas.openxmlformats.org/drawingml/2006/picture" xmlns:c="http://schemas.openxmlformats.org/drawingml/2006/chart" xmlns:lc="http://schemas.openxmlformats.org/drawingml/2006/lockedCanvas" xmlns:dgm="http://schemas.openxmlformats.org/drawingml/2006/diagram" xmlns:wp14="http://schemas.microsoft.com/office/word/2010/wordml" xmlns:a14="http://schemas.microsoft.com/office/drawing/2010/main" xmlns:w16sdtdh="http://schemas.microsoft.com/office/word/2020/wordml/sdtdatahash" xmlns:w16="http://schemas.microsoft.com/office/word/2018/wordml" xmlns:w16cid="http://schemas.microsoft.com/office/word/2016/wordml/cid" xmlns:w16cex="http://schemas.microsoft.com/office/word/2018/wordml/cex" xmlns:oel="http://schemas.microsoft.com/office/2019/extlst" xmlns:am3d="http://schemas.microsoft.com/office/drawing/2017/model3d" xmlns:aink="http://schemas.microsoft.com/office/drawing/2016/ink" xmlns:cx8="http://schemas.microsoft.com/office/drawing/2016/5/14/chartex" xmlns:cx7="http://schemas.microsoft.com/office/drawing/2016/5/13/chartex" xmlns:cx6="http://schemas.microsoft.com/office/drawing/2016/5/12/chartex" xmlns:cx5="http://schemas.microsoft.com/office/drawing/2016/5/11/chartex" xmlns:cx4="http://schemas.microsoft.com/office/drawing/2016/5/10/chartex" xmlns:cx3="http://schemas.microsoft.com/office/drawing/2016/5/9/chartex" xmlns:cx2="http://schemas.microsoft.com/office/drawing/2015/10/21/chartex">
             <w:drawing>
               <wp:anchor xmlns:wp14="http://schemas.microsoft.com/office/word/2010/wordprocessingDrawing" distT="0" distB="0" distL="114300" distR="114300" simplePos="0" relativeHeight="0" behindDoc="0" locked="0" layoutInCell="1" hidden="0" allowOverlap="1" wp14:anchorId="1F5316D4" wp14:editId="7777777">
                 <wp:simplePos x="0" y="0"/>
@@ -133,77 +133,25 @@
           <w:szCs w:val="72"/>
         </w:rPr>
       </w:pPr>
-      <w:proofErr w:type="spellStart"/>
       <w:r>
         <w:rPr>
           <w:sz w:val="72"/>
           <w:szCs w:val="72"/>
         </w:rPr>
-        <w:t>Echoes</w:t>
-      </w:r>
-      <w:proofErr w:type="spellEnd"/>
+        <w:t>Echoes of Time:</w:t>
+      </w:r>
       <w:r>
         <w:rPr>
           <w:sz w:val="72"/>
           <w:szCs w:val="72"/>
         </w:rPr>
-        <w:t xml:space="preserve"> of </w:t>
-      </w:r>
-      <w:proofErr w:type="spellStart"/>
-      <w:proofErr w:type="gramStart"/>
-      <w:r>
-        <w:rPr>
-          <w:sz w:val="72"/>
-          <w:szCs w:val="72"/>
-        </w:rPr>
-        <w:t>Time:</w:t>
-      </w:r>
-      <w:r>
-        <w:rPr>
-          <w:sz w:val="72"/>
-          <w:szCs w:val="72"/>
-        </w:rPr>
-        <w:t>Infinite</w:t>
-      </w:r>
-      <w:proofErr w:type="spellEnd"/>
-      <w:proofErr w:type="gramEnd"/>
-      <w:r>
-        <w:rPr>
-          <w:sz w:val="72"/>
-          <w:szCs w:val="72"/>
-        </w:rPr>
-        <w:t xml:space="preserve"> </w:t>
-      </w:r>
-      <w:proofErr w:type="spellStart"/>
-      <w:r>
-        <w:rPr>
-          <w:sz w:val="72"/>
-          <w:szCs w:val="72"/>
-        </w:rPr>
-        <w:t>Journeys</w:t>
-      </w:r>
-      <w:proofErr w:type="spellEnd"/>
+        <w:t>Infinite Journeys</w:t>
+      </w:r>
     </w:p>
     <w:p>
       <w:pPr>
         <w:pStyle w:val="Normal0"/>
         <w:jc w:val="center"/>
-        <w:rPr>
-          <w:color w:val="000000"/>
-        </w:rPr>
-      </w:pPr>
-    </w:p>
-    <w:p>
-      <w:pPr>
-        <w:pStyle w:val="Normal0"/>
-        <w:rPr>
-          <w:color w:val="000000"/>
-        </w:rPr>
-      </w:pPr>
-    </w:p>
-    <w:p>
-      <w:pPr>
-        <w:pStyle w:val="Normal0"/>
         <w:rPr>
           <w:color w:val="000000"/>
         </w:rPr>
@@ -347,7 +295,7 @@
               </wp:anchor>
             </w:drawing>
           </mc:Choice>
-          <mc:Fallback xmlns:cx2="http://schemas.microsoft.com/office/drawing/2015/10/21/chartex" xmlns:cx3="http://schemas.microsoft.com/office/drawing/2016/5/9/chartex" xmlns:cx4="http://schemas.microsoft.com/office/drawing/2016/5/10/chartex" xmlns:cx5="http://schemas.microsoft.com/office/drawing/2016/5/11/chartex" xmlns:cx6="http://schemas.microsoft.com/office/drawing/2016/5/12/chartex" xmlns:cx7="http://schemas.microsoft.com/office/drawing/2016/5/13/chartex" xmlns:cx8="http://schemas.microsoft.com/office/drawing/2016/5/14/chartex" xmlns:aink="http://schemas.microsoft.com/office/drawing/2016/ink" xmlns:am3d="http://schemas.microsoft.com/office/drawing/2017/model3d" xmlns:oel="http://schemas.microsoft.com/office/2019/extlst" xmlns:w16cex="http://schemas.microsoft.com/office/word/2018/wordml/cex" xmlns:w16cid="http://schemas.microsoft.com/office/word/2016/wordml/cid" xmlns:w16="http://schemas.microsoft.com/office/word/2018/wordml" xmlns:w16sdtdh="http://schemas.microsoft.com/office/word/2020/wordml/sdtdatahash" xmlns:a14="http://schemas.microsoft.com/office/drawing/2010/main" xmlns:wp14="http://schemas.microsoft.com/office/word/2010/wordml" xmlns:dgm="http://schemas.openxmlformats.org/drawingml/2006/diagram" xmlns:lc="http://schemas.openxmlformats.org/drawingml/2006/lockedCanvas" xmlns:c="http://schemas.openxmlformats.org/drawingml/2006/chart" xmlns:pic="http://schemas.openxmlformats.org/drawingml/2006/picture" xmlns:a="http://schemas.openxmlformats.org/drawingml/2006/main" xmlns:sl="http://schemas.openxmlformats.org/schemaLibrary/2006/main">
+          <mc:Fallback xmlns:sl="http://schemas.openxmlformats.org/schemaLibrary/2006/main" xmlns:a="http://schemas.openxmlformats.org/drawingml/2006/main" xmlns:pic="http://schemas.openxmlformats.org/drawingml/2006/picture" xmlns:c="http://schemas.openxmlformats.org/drawingml/2006/chart" xmlns:lc="http://schemas.openxmlformats.org/drawingml/2006/lockedCanvas" xmlns:dgm="http://schemas.openxmlformats.org/drawingml/2006/diagram" xmlns:wp14="http://schemas.microsoft.com/office/word/2010/wordml" xmlns:a14="http://schemas.microsoft.com/office/drawing/2010/main" xmlns:w16sdtdh="http://schemas.microsoft.com/office/word/2020/wordml/sdtdatahash" xmlns:w16="http://schemas.microsoft.com/office/word/2018/wordml" xmlns:w16cid="http://schemas.microsoft.com/office/word/2016/wordml/cid" xmlns:w16cex="http://schemas.microsoft.com/office/word/2018/wordml/cex" xmlns:oel="http://schemas.microsoft.com/office/2019/extlst" xmlns:am3d="http://schemas.microsoft.com/office/drawing/2017/model3d" xmlns:aink="http://schemas.microsoft.com/office/drawing/2016/ink" xmlns:cx8="http://schemas.microsoft.com/office/drawing/2016/5/14/chartex" xmlns:cx7="http://schemas.microsoft.com/office/drawing/2016/5/13/chartex" xmlns:cx6="http://schemas.microsoft.com/office/drawing/2016/5/12/chartex" xmlns:cx5="http://schemas.microsoft.com/office/drawing/2016/5/11/chartex" xmlns:cx4="http://schemas.microsoft.com/office/drawing/2016/5/10/chartex" xmlns:cx3="http://schemas.microsoft.com/office/drawing/2016/5/9/chartex" xmlns:cx2="http://schemas.microsoft.com/office/drawing/2015/10/21/chartex">
             <w:drawing>
               <wp:anchor xmlns:wp14="http://schemas.microsoft.com/office/word/2010/wordprocessingDrawing" distT="0" distB="0" distL="0" distR="0" simplePos="0" relativeHeight="0" behindDoc="1" locked="0" layoutInCell="1" hidden="0" allowOverlap="1" wp14:anchorId="2A2A5BAD" wp14:editId="7777777">
                 <wp:simplePos x="0" y="0"/>
@@ -403,46 +351,6 @@
     <w:p>
       <w:pPr>
         <w:pStyle w:val="Normal0"/>
-        <w:rPr>
-          <w:color w:val="000000"/>
-        </w:rPr>
-      </w:pPr>
-    </w:p>
-    <w:p>
-      <w:pPr>
-        <w:pStyle w:val="Normal0"/>
-        <w:rPr>
-          <w:color w:val="000000"/>
-        </w:rPr>
-      </w:pPr>
-    </w:p>
-    <w:p>
-      <w:pPr>
-        <w:pStyle w:val="Normal0"/>
-        <w:rPr>
-          <w:color w:val="000000"/>
-        </w:rPr>
-      </w:pPr>
-    </w:p>
-    <w:p>
-      <w:pPr>
-        <w:pStyle w:val="Normal0"/>
-        <w:rPr>
-          <w:color w:val="000000"/>
-        </w:rPr>
-      </w:pPr>
-    </w:p>
-    <w:p>
-      <w:pPr>
-        <w:pStyle w:val="Normal0"/>
-        <w:rPr>
-          <w:color w:val="000000"/>
-        </w:rPr>
-      </w:pPr>
-    </w:p>
-    <w:p>
-      <w:pPr>
-        <w:pStyle w:val="Normal0"/>
         <w:jc w:val="center"/>
         <w:rPr>
           <w:color w:val="000000"/>
@@ -620,50 +528,47 @@
           <w:color w:val="000000"/>
         </w:rPr>
       </w:pPr>
-      <w:proofErr w:type="spellStart"/>
       <w:r>
         <w:rPr>
           <w:b/>
           <w:color w:val="000000" w:themeColor="text1"/>
         </w:rPr>
-        <w:t>Prepared</w:t>
-      </w:r>
-      <w:proofErr w:type="spellEnd"/>
-      <w:r>
-        <w:rPr>
-          <w:b/>
+        <w:t>Prepared By:</w:t>
+      </w:r>
+      <w:r>
+        <w:rPr>
           <w:color w:val="000000" w:themeColor="text1"/>
         </w:rPr>
         <w:t xml:space="preserve"> </w:t>
       </w:r>
-      <w:proofErr w:type="spellStart"/>
-      <w:r>
-        <w:rPr>
-          <w:b/>
+      <w:r>
+        <w:rPr>
           <w:color w:val="000000" w:themeColor="text1"/>
         </w:rPr>
-        <w:t>By</w:t>
-      </w:r>
-      <w:proofErr w:type="spellEnd"/>
-      <w:r>
-        <w:rPr>
-          <w:b/>
+        <w:t>Şeyma Altıparmak</w:t>
+      </w:r>
+    </w:p>
+    <w:p>
+      <w:pPr>
+        <w:pStyle w:val="Normal0"/>
+        <w:rPr>
           <w:color w:val="000000" w:themeColor="text1"/>
         </w:rPr>
-        <w:t>:</w:t>
-      </w:r>
+      </w:pPr>
       <w:r>
         <w:rPr>
           <w:color w:val="000000" w:themeColor="text1"/>
         </w:rPr>
-        <w:t xml:space="preserve"> </w:t>
-      </w:r>
-      <w:r>
+        <w:t>11.02.2024</w:t>
+      </w:r>
+    </w:p>
+    <w:p>
+      <w:pPr>
+        <w:pStyle w:val="Normal0"/>
         <w:rPr>
           <w:color w:val="000000" w:themeColor="text1"/>
         </w:rPr>
-        <w:t>Şeyma Altıparmak</w:t>
-      </w:r>
+      </w:pPr>
     </w:p>
     <w:p>
       <w:pPr>
@@ -672,28 +577,6 @@
           <w:color w:val="000000" w:themeColor="text1"/>
         </w:rPr>
       </w:pPr>
-      <w:r>
-        <w:rPr>
-          <w:color w:val="000000" w:themeColor="text1"/>
-        </w:rPr>
-        <w:t>11.02.2024</w:t>
-      </w:r>
-    </w:p>
-    <w:p>
-      <w:pPr>
-        <w:pStyle w:val="Normal0"/>
-        <w:rPr>
-          <w:color w:val="000000" w:themeColor="text1"/>
-        </w:rPr>
-      </w:pPr>
-    </w:p>
-    <w:p>
-      <w:pPr>
-        <w:pStyle w:val="Normal0"/>
-        <w:rPr>
-          <w:color w:val="000000" w:themeColor="text1"/>
-        </w:rPr>
-      </w:pPr>
     </w:p>
     <w:p>
       <w:pPr>
@@ -712,21 +595,8 @@
         <w:t>Gameplay Overview</w:t>
       </w:r>
       <w:r>
-        <w:t xml:space="preserve"> / </w:t>
-      </w:r>
-      <w:proofErr w:type="spellStart"/>
-      <w:r>
-        <w:t>Genel</w:t>
-      </w:r>
-      <w:proofErr w:type="spellEnd"/>
-      <w:r>
-        <w:t xml:space="preserve"> </w:t>
-      </w:r>
-      <w:proofErr w:type="spellStart"/>
-      <w:r>
-        <w:t>Oynanış</w:t>
-      </w:r>
-      <w:proofErr w:type="spellEnd"/>
+        <w:t xml:space="preserve"> / Genel Oynanış</w:t>
+      </w:r>
     </w:p>
     <w:p>
       <w:pPr>
@@ -911,21 +781,8 @@
         <w:t>Gameplay Mechanics</w:t>
       </w:r>
       <w:r>
-        <w:t xml:space="preserve"> / </w:t>
-      </w:r>
-      <w:proofErr w:type="spellStart"/>
-      <w:r>
-        <w:t>Oynanış</w:t>
-      </w:r>
-      <w:proofErr w:type="spellEnd"/>
-      <w:r>
-        <w:t xml:space="preserve"> </w:t>
-      </w:r>
-      <w:proofErr w:type="spellStart"/>
-      <w:r>
-        <w:t>Mekanikleri</w:t>
-      </w:r>
-      <w:proofErr w:type="spellEnd"/>
+        <w:t xml:space="preserve"> / Oynanış Mekanikleri</w:t>
+      </w:r>
     </w:p>
     <w:p>
       <w:pPr>
@@ -1030,113 +887,55 @@
         <w:rPr>
           <w:color w:val="000000" w:themeColor="text1"/>
         </w:rPr>
-        <w:t>Mekanik – 1 (</w:t>
-      </w:r>
-      <w:proofErr w:type="spellStart"/>
-      <w:r>
+        <w:t>Mekanik – 1 (Core): Rewind / Zaman</w:t>
+      </w:r>
+    </w:p>
+    <w:p>
+      <w:pPr>
+        <w:pStyle w:val="Normal0"/>
+        <w:spacing w:line="259" w:lineRule="auto"/>
         <w:rPr>
           <w:color w:val="000000" w:themeColor="text1"/>
         </w:rPr>
-        <w:t>Core</w:t>
-      </w:r>
-      <w:proofErr w:type="spellEnd"/>
+      </w:pPr>
       <w:r>
         <w:rPr>
           <w:color w:val="000000" w:themeColor="text1"/>
         </w:rPr>
-        <w:t xml:space="preserve">): </w:t>
-      </w:r>
-      <w:proofErr w:type="spellStart"/>
+        <w:t>Mekanik – 2 : Obje şekil değişimi</w:t>
+      </w:r>
       <w:r>
         <w:rPr>
           <w:color w:val="000000" w:themeColor="text1"/>
         </w:rPr>
-        <w:t>Rewind</w:t>
-      </w:r>
-      <w:proofErr w:type="spellEnd"/>
+        <w:t xml:space="preserve"> (trigger with raycastle yapmayı öğren)</w:t>
+      </w:r>
       <w:r>
         <w:rPr>
           <w:color w:val="000000" w:themeColor="text1"/>
         </w:rPr>
-        <w:t xml:space="preserve"> / Zaman</w:t>
-      </w:r>
-    </w:p>
-    <w:p>
-      <w:pPr>
-        <w:pStyle w:val="Normal0"/>
-        <w:spacing w:line="259" w:lineRule="auto"/>
+        <w:t xml:space="preserve"> </w:t>
+      </w:r>
+      <w:r>
         <w:rPr>
           <w:color w:val="000000" w:themeColor="text1"/>
         </w:rPr>
-      </w:pPr>
+        <w:sym w:font="Wingdings" w:char="F0E0"/>
+      </w:r>
       <w:r>
         <w:rPr>
           <w:color w:val="000000" w:themeColor="text1"/>
         </w:rPr>
-        <w:t xml:space="preserve">Mekanik – </w:t>
-      </w:r>
-      <w:proofErr w:type="gramStart"/>
+        <w:t xml:space="preserve"> Çöp karıştırıp renk değiştirme. (Zamana göre görünür olacak tekrar.)</w:t>
+      </w:r>
       <w:r>
         <w:rPr>
           <w:color w:val="000000" w:themeColor="text1"/>
         </w:rPr>
-        <w:t>2 : Obje</w:t>
-      </w:r>
-      <w:proofErr w:type="gramEnd"/>
-      <w:r>
-        <w:rPr>
-          <w:color w:val="000000" w:themeColor="text1"/>
-        </w:rPr>
-        <w:t xml:space="preserve"> şekil değişimi</w:t>
-      </w:r>
-      <w:r>
-        <w:rPr>
-          <w:color w:val="000000" w:themeColor="text1"/>
-        </w:rPr>
-        <w:t xml:space="preserve"> (</w:t>
-      </w:r>
-      <w:proofErr w:type="spellStart"/>
-      <w:r>
-        <w:rPr>
-          <w:color w:val="000000" w:themeColor="text1"/>
-        </w:rPr>
-        <w:t>trigger</w:t>
-      </w:r>
-      <w:proofErr w:type="spellEnd"/>
-      <w:r>
-        <w:rPr>
-          <w:color w:val="000000" w:themeColor="text1"/>
-        </w:rPr>
-        <w:t xml:space="preserve"> </w:t>
-      </w:r>
-      <w:proofErr w:type="spellStart"/>
-      <w:r>
-        <w:rPr>
-          <w:color w:val="000000" w:themeColor="text1"/>
-        </w:rPr>
-        <w:t>with</w:t>
-      </w:r>
-      <w:proofErr w:type="spellEnd"/>
-      <w:r>
-        <w:rPr>
-          <w:color w:val="000000" w:themeColor="text1"/>
-        </w:rPr>
-        <w:t xml:space="preserve"> </w:t>
-      </w:r>
-      <w:proofErr w:type="spellStart"/>
-      <w:r>
-        <w:rPr>
-          <w:color w:val="000000" w:themeColor="text1"/>
-        </w:rPr>
-        <w:t>raycastle</w:t>
-      </w:r>
-      <w:proofErr w:type="spellEnd"/>
-      <w:r>
-        <w:rPr>
-          <w:color w:val="000000" w:themeColor="text1"/>
-        </w:rPr>
-        <w:t xml:space="preserve"> yapmayı öğren)</w:t>
-      </w:r>
+        <w:t xml:space="preserve"> 14.02.2024</w:t>
+      </w:r>
+      <w:bookmarkStart w:id="0" w:name="_GoBack"/>
+      <w:bookmarkEnd w:id="0"/>
     </w:p>
     <w:p>
       <w:pPr>
@@ -1151,90 +950,34 @@
           <w:color w:val="9BBB59" w:themeColor="accent3"/>
           <w:highlight w:val="yellow"/>
         </w:rPr>
-        <w:t xml:space="preserve">Mekanik – </w:t>
-      </w:r>
-      <w:proofErr w:type="gramStart"/>
+        <w:t>Mekanik – 3 : Player Controller with New Input System</w:t>
+      </w:r>
       <w:r>
         <w:rPr>
           <w:color w:val="9BBB59" w:themeColor="accent3"/>
-          <w:highlight w:val="yellow"/>
-        </w:rPr>
-        <w:t>3 : Player</w:t>
-      </w:r>
-      <w:proofErr w:type="gramEnd"/>
-      <w:r>
-        <w:rPr>
-          <w:color w:val="9BBB59" w:themeColor="accent3"/>
-          <w:highlight w:val="yellow"/>
-        </w:rPr>
-        <w:t xml:space="preserve"> Controller </w:t>
-      </w:r>
-      <w:proofErr w:type="spellStart"/>
-      <w:r>
-        <w:rPr>
-          <w:color w:val="9BBB59" w:themeColor="accent3"/>
-          <w:highlight w:val="yellow"/>
-        </w:rPr>
-        <w:t>with</w:t>
-      </w:r>
-      <w:proofErr w:type="spellEnd"/>
-      <w:r>
-        <w:rPr>
-          <w:color w:val="9BBB59" w:themeColor="accent3"/>
-          <w:highlight w:val="yellow"/>
-        </w:rPr>
-        <w:t xml:space="preserve"> New </w:t>
-      </w:r>
-      <w:proofErr w:type="spellStart"/>
-      <w:r>
-        <w:rPr>
-          <w:color w:val="9BBB59" w:themeColor="accent3"/>
-          <w:highlight w:val="yellow"/>
-        </w:rPr>
-        <w:t>Input</w:t>
-      </w:r>
-      <w:proofErr w:type="spellEnd"/>
-      <w:r>
-        <w:rPr>
-          <w:color w:val="9BBB59" w:themeColor="accent3"/>
-          <w:highlight w:val="yellow"/>
         </w:rPr>
         <w:t xml:space="preserve"> </w:t>
       </w:r>
-      <w:proofErr w:type="spellStart"/>
-      <w:r>
-        <w:rPr>
-          <w:color w:val="9BBB59" w:themeColor="accent3"/>
-          <w:highlight w:val="yellow"/>
-        </w:rPr>
-        <w:t>System</w:t>
-      </w:r>
-      <w:proofErr w:type="spellEnd"/>
-      <w:r>
-        <w:rPr>
-          <w:color w:val="9BBB59" w:themeColor="accent3"/>
-        </w:rPr>
-        <w:t xml:space="preserve"> </w:t>
-      </w:r>
       <w:r>
         <w:rPr>
           <w:color w:val="000000" w:themeColor="text1"/>
         </w:rPr>
-        <w:t>(</w:t>
-      </w:r>
-      <w:proofErr w:type="spellStart"/>
-      <w:r>
+        <w:t>(basic düzeyde bitti)</w:t>
+      </w:r>
+    </w:p>
+    <w:p>
+      <w:pPr>
+        <w:pStyle w:val="Normal0"/>
+        <w:spacing w:line="259" w:lineRule="auto"/>
         <w:rPr>
           <w:color w:val="000000" w:themeColor="text1"/>
         </w:rPr>
-        <w:t>basic</w:t>
-      </w:r>
-      <w:proofErr w:type="spellEnd"/>
+      </w:pPr>
       <w:r>
         <w:rPr>
           <w:color w:val="000000" w:themeColor="text1"/>
         </w:rPr>
-        <w:t xml:space="preserve"> düzeyde bitti)</w:t>
+        <w:t>Mekanik – 4 : Puzzle oyunları</w:t>
       </w:r>
     </w:p>
     <w:p>
@@ -1249,21 +992,28 @@
         <w:rPr>
           <w:color w:val="000000" w:themeColor="text1"/>
         </w:rPr>
-        <w:t xml:space="preserve">Mekanik – </w:t>
-      </w:r>
-      <w:proofErr w:type="gramStart"/>
+        <w:t>Mekanik – 5 : Can Sahası</w:t>
+      </w:r>
       <w:r>
         <w:rPr>
           <w:color w:val="000000" w:themeColor="text1"/>
         </w:rPr>
-        <w:t>4 : Puzzle</w:t>
-      </w:r>
-      <w:proofErr w:type="gramEnd"/>
-      <w:r>
+        <w:t xml:space="preserve"> (trigger with raycastle yapmayı öğren)</w:t>
+      </w:r>
+    </w:p>
+    <w:p>
+      <w:pPr>
+        <w:pStyle w:val="Normal0"/>
+        <w:spacing w:line="259" w:lineRule="auto"/>
         <w:rPr>
           <w:color w:val="000000" w:themeColor="text1"/>
         </w:rPr>
-        <w:t xml:space="preserve"> oyunları</w:t>
+      </w:pPr>
+      <w:r>
+        <w:rPr>
+          <w:color w:val="000000" w:themeColor="text1"/>
+        </w:rPr>
+        <w:t>Mekanik – 6 : Cinemachine</w:t>
       </w:r>
     </w:p>
     <w:p>
@@ -1278,138 +1028,8 @@
         <w:rPr>
           <w:color w:val="000000" w:themeColor="text1"/>
         </w:rPr>
-        <w:t xml:space="preserve">Mekanik – </w:t>
-      </w:r>
-      <w:proofErr w:type="gramStart"/>
-      <w:r>
-        <w:rPr>
-          <w:color w:val="000000" w:themeColor="text1"/>
-        </w:rPr>
-        <w:t>5 : Can</w:t>
-      </w:r>
-      <w:proofErr w:type="gramEnd"/>
-      <w:r>
-        <w:rPr>
-          <w:color w:val="000000" w:themeColor="text1"/>
-        </w:rPr>
-        <w:t xml:space="preserve"> </w:t>
-      </w:r>
-      <w:bookmarkStart w:id="0" w:name="_GoBack"/>
-      <w:bookmarkEnd w:id="0"/>
-      <w:r>
-        <w:rPr>
-          <w:color w:val="000000" w:themeColor="text1"/>
-        </w:rPr>
-        <w:t>Sahası</w:t>
-      </w:r>
-      <w:r>
-        <w:rPr>
-          <w:color w:val="000000" w:themeColor="text1"/>
-        </w:rPr>
-        <w:t xml:space="preserve"> </w:t>
-      </w:r>
-      <w:r>
-        <w:rPr>
-          <w:color w:val="000000" w:themeColor="text1"/>
-        </w:rPr>
-        <w:t>(</w:t>
-      </w:r>
-      <w:proofErr w:type="spellStart"/>
-      <w:r>
-        <w:rPr>
-          <w:color w:val="000000" w:themeColor="text1"/>
-        </w:rPr>
-        <w:t>trigger</w:t>
-      </w:r>
-      <w:proofErr w:type="spellEnd"/>
-      <w:r>
-        <w:rPr>
-          <w:color w:val="000000" w:themeColor="text1"/>
-        </w:rPr>
-        <w:t xml:space="preserve"> </w:t>
-      </w:r>
-      <w:proofErr w:type="spellStart"/>
-      <w:r>
-        <w:rPr>
-          <w:color w:val="000000" w:themeColor="text1"/>
-        </w:rPr>
-        <w:t>with</w:t>
-      </w:r>
-      <w:proofErr w:type="spellEnd"/>
-      <w:r>
-        <w:rPr>
-          <w:color w:val="000000" w:themeColor="text1"/>
-        </w:rPr>
-        <w:t xml:space="preserve"> </w:t>
-      </w:r>
-      <w:proofErr w:type="spellStart"/>
-      <w:r>
-        <w:rPr>
-          <w:color w:val="000000" w:themeColor="text1"/>
-        </w:rPr>
-        <w:t>raycastle</w:t>
-      </w:r>
-      <w:proofErr w:type="spellEnd"/>
-      <w:r>
-        <w:rPr>
-          <w:color w:val="000000" w:themeColor="text1"/>
-        </w:rPr>
-        <w:t xml:space="preserve"> yapmayı öğren)</w:t>
-      </w:r>
-    </w:p>
-    <w:p>
-      <w:pPr>
-        <w:pStyle w:val="Normal0"/>
-        <w:spacing w:line="259" w:lineRule="auto"/>
-        <w:rPr>
-          <w:color w:val="000000" w:themeColor="text1"/>
-        </w:rPr>
-      </w:pPr>
-      <w:r>
-        <w:rPr>
-          <w:color w:val="000000" w:themeColor="text1"/>
-        </w:rPr>
-        <w:t xml:space="preserve">Mekanik – </w:t>
-      </w:r>
-      <w:proofErr w:type="gramStart"/>
-      <w:r>
-        <w:rPr>
-          <w:color w:val="000000" w:themeColor="text1"/>
-        </w:rPr>
-        <w:t xml:space="preserve">6 : </w:t>
-      </w:r>
-      <w:proofErr w:type="spellStart"/>
-      <w:r>
-        <w:rPr>
-          <w:color w:val="000000" w:themeColor="text1"/>
-        </w:rPr>
-        <w:t>Cinemachine</w:t>
-      </w:r>
-      <w:proofErr w:type="spellEnd"/>
-      <w:proofErr w:type="gramEnd"/>
-    </w:p>
-    <w:p>
-      <w:pPr>
-        <w:pStyle w:val="Normal0"/>
-        <w:spacing w:line="259" w:lineRule="auto"/>
-        <w:rPr>
-          <w:color w:val="000000" w:themeColor="text1"/>
-        </w:rPr>
-      </w:pPr>
-      <w:r>
-        <w:rPr>
-          <w:color w:val="000000" w:themeColor="text1"/>
-        </w:rPr>
-        <w:t xml:space="preserve">Mekanik – </w:t>
-      </w:r>
-      <w:proofErr w:type="gramStart"/>
-      <w:r>
-        <w:rPr>
-          <w:color w:val="000000" w:themeColor="text1"/>
-        </w:rPr>
-        <w:t>7 : Sinematikler</w:t>
-      </w:r>
-      <w:proofErr w:type="gramEnd"/>
+        <w:t>Mekanik – 7 : Sinematikler</w:t>
+      </w:r>
     </w:p>
     <w:p>
       <w:pPr>
@@ -1422,29 +1042,8 @@
         <w:t>Game Arts</w:t>
       </w:r>
       <w:r>
-        <w:t xml:space="preserve"> / </w:t>
-      </w:r>
-      <w:proofErr w:type="spellStart"/>
-      <w:r>
-        <w:t>Oyunun</w:t>
-      </w:r>
-      <w:proofErr w:type="spellEnd"/>
-      <w:r>
-        <w:t xml:space="preserve"> </w:t>
-      </w:r>
-      <w:proofErr w:type="spellStart"/>
-      <w:r>
-        <w:t>Görsel</w:t>
-      </w:r>
-      <w:proofErr w:type="spellEnd"/>
-      <w:r>
-        <w:t xml:space="preserve"> </w:t>
-      </w:r>
-      <w:proofErr w:type="spellStart"/>
-      <w:r>
-        <w:t>Arayüzü</w:t>
-      </w:r>
-      <w:proofErr w:type="spellEnd"/>
+        <w:t xml:space="preserve"> / Oyunun Görsel Arayüzü</w:t>
+      </w:r>
       <w:r>
         <w:tab/>
       </w:r>
@@ -1460,88 +1059,41 @@
         <w:rPr>
           <w:color w:val="000000"/>
         </w:rPr>
-        <w:t xml:space="preserve">Oyunumun görsel </w:t>
-      </w:r>
-      <w:proofErr w:type="spellStart"/>
-      <w:r>
-        <w:rPr>
-          <w:color w:val="000000"/>
-        </w:rPr>
-        <w:t>arayüzü</w:t>
-      </w:r>
-      <w:proofErr w:type="spellEnd"/>
-      <w:r>
-        <w:rPr>
-          <w:color w:val="000000"/>
-        </w:rPr>
-        <w:t xml:space="preserve"> için Global Game </w:t>
-      </w:r>
-      <w:proofErr w:type="spellStart"/>
-      <w:r>
-        <w:rPr>
-          <w:color w:val="000000"/>
-        </w:rPr>
-        <w:t>Jam’de</w:t>
-      </w:r>
-      <w:proofErr w:type="spellEnd"/>
-      <w:r>
-        <w:rPr>
-          <w:color w:val="000000"/>
-        </w:rPr>
-        <w:t xml:space="preserve"> dağıtılan kullanım haklarının bize ait olduğu bir gelecek şehir paketi kullandım. (</w:t>
-      </w:r>
-      <w:proofErr w:type="spellStart"/>
-      <w:r>
-        <w:rPr>
-          <w:color w:val="000000"/>
-        </w:rPr>
-        <w:t>Enviroment</w:t>
-      </w:r>
-      <w:proofErr w:type="spellEnd"/>
-      <w:r>
-        <w:rPr>
-          <w:color w:val="000000"/>
-        </w:rPr>
-        <w:t>)</w:t>
-      </w:r>
-    </w:p>
-    <w:p>
-      <w:pPr>
-        <w:pStyle w:val="Normal0"/>
-        <w:rPr>
-          <w:color w:val="000000"/>
-        </w:rPr>
-      </w:pPr>
-      <w:proofErr w:type="gramStart"/>
-      <w:r>
-        <w:rPr>
-          <w:color w:val="000000"/>
-        </w:rPr>
-        <w:lastRenderedPageBreak/>
-        <w:t>Karakter ?</w:t>
-      </w:r>
-      <w:proofErr w:type="gramEnd"/>
-    </w:p>
-    <w:p>
-      <w:pPr>
-        <w:pStyle w:val="Normal0"/>
-        <w:rPr>
-          <w:color w:val="000000"/>
-        </w:rPr>
-      </w:pPr>
-      <w:proofErr w:type="spellStart"/>
-      <w:r>
-        <w:rPr>
-          <w:color w:val="000000"/>
-        </w:rPr>
-        <w:t>Dönüşülecek</w:t>
-      </w:r>
-      <w:proofErr w:type="spellEnd"/>
-      <w:r>
-        <w:rPr>
-          <w:color w:val="000000"/>
-        </w:rPr>
-        <w:t xml:space="preserve"> objeler?</w:t>
+        <w:t>Oyunumun görsel arayüzü için Global Game Jam’de dağıtılan kullanım haklarının bize ait olduğu bir gelecek şehir paketi kullandım. (Enviroment)</w:t>
+      </w:r>
+    </w:p>
+    <w:p>
+      <w:pPr>
+        <w:pStyle w:val="Normal0"/>
+        <w:rPr>
+          <w:color w:val="000000"/>
+        </w:rPr>
+      </w:pPr>
+      <w:r>
+        <w:rPr>
+          <w:color w:val="000000"/>
+        </w:rPr>
+        <w:t>Karakter : Rakun</w:t>
+      </w:r>
+    </w:p>
+    <w:p>
+      <w:pPr>
+        <w:pStyle w:val="Normal0"/>
+        <w:rPr>
+          <w:color w:val="000000"/>
+        </w:rPr>
+      </w:pPr>
+      <w:r>
+        <w:rPr>
+          <w:color w:val="000000"/>
+        </w:rPr>
+        <w:t>Dönüşülecek objeler</w:t>
+      </w:r>
+      <w:r>
+        <w:rPr>
+          <w:color w:val="000000"/>
+        </w:rPr>
+        <w:t xml:space="preserve"> : Çöpler</w:t>
       </w:r>
     </w:p>
     <w:p>
@@ -1556,6 +1108,7 @@
           <w:noProof/>
           <w:lang w:eastAsia="tr-TR"/>
         </w:rPr>
+        <w:lastRenderedPageBreak/>
         <w:drawing>
           <wp:anchor distT="0" distB="0" distL="114300" distR="114300" simplePos="0" relativeHeight="251664384" behindDoc="1" locked="0" layoutInCell="1" allowOverlap="1" wp14:anchorId="16BAD4C8" wp14:editId="5AA39CCD">
             <wp:simplePos x="0" y="0"/>
@@ -1732,24 +1285,78 @@
         <w:t>Level Design</w:t>
       </w:r>
       <w:r>
-        <w:t xml:space="preserve"> / </w:t>
-      </w:r>
-      <w:proofErr w:type="spellStart"/>
-      <w:r>
-        <w:t>Leveller</w:t>
-      </w:r>
-      <w:proofErr w:type="spellEnd"/>
+        <w:t xml:space="preserve"> / Leveller</w:t>
+      </w:r>
       <w:r>
         <w:tab/>
       </w:r>
-      <w:r>
-        <w:tab/>
-      </w:r>
-      <w:r>
-        <w:tab/>
-      </w:r>
-      <w:r>
-        <w:tab/>
+    </w:p>
+    <w:p>
+      <w:pPr>
+        <w:pStyle w:val="Normal0"/>
+        <w:rPr>
+          <w:color w:val="000000"/>
+        </w:rPr>
+      </w:pPr>
+      <w:r>
+        <w:rPr>
+          <w:color w:val="000000"/>
+        </w:rPr>
+        <w:t xml:space="preserve">Level 1 – Keşif : </w:t>
+      </w:r>
+      <w:r>
+        <w:rPr>
+          <w:color w:val="000000"/>
+        </w:rPr>
+        <w:t>Şehrin sonundaki gizemli rakunla konuş.</w:t>
+      </w:r>
+      <w:r>
+        <w:rPr>
+          <w:color w:val="000000"/>
+        </w:rPr>
+        <w:br/>
+        <w:t>Level 2 – Can doldur</w:t>
+      </w:r>
+      <w:r>
+        <w:rPr>
+          <w:color w:val="000000"/>
+        </w:rPr>
+        <w:t xml:space="preserve"> : Rakunun sana söylediği yerde canını doldur. </w:t>
+      </w:r>
+    </w:p>
+    <w:p>
+      <w:pPr>
+        <w:pStyle w:val="Normal0"/>
+        <w:rPr>
+          <w:color w:val="000000"/>
+        </w:rPr>
+      </w:pPr>
+      <w:r>
+        <w:rPr>
+          <w:color w:val="000000"/>
+        </w:rPr>
+        <w:t>Level 3 – Can doldurduktan sonra hayatta kalman için çöpe girip çıkman gerekli. (Enerji yemek)</w:t>
+      </w:r>
+      <w:r>
+        <w:rPr>
+          <w:color w:val="000000"/>
+        </w:rPr>
+        <w:br/>
+        <w:t>Level 4 – Zamanı geri al. Ve mideni yönet.</w:t>
+      </w:r>
+      <w:r>
+        <w:rPr>
+          <w:color w:val="000000"/>
+        </w:rPr>
+        <w:br/>
+        <w:t>Level 5 – Bulmacayı çöz.</w:t>
+      </w:r>
+      <w:r>
+        <w:rPr>
+          <w:color w:val="000000"/>
+        </w:rPr>
+        <w:br/>
+        <w:t>Level 6 – Demo sonu.</w:t>
       </w:r>
     </w:p>
     <w:sectPr>
@@ -2136,7 +1743,7 @@
             </wp:anchor>
           </w:drawing>
         </mc:Choice>
-        <mc:Fallback xmlns:cx2="http://schemas.microsoft.com/office/drawing/2015/10/21/chartex" xmlns:cx3="http://schemas.microsoft.com/office/drawing/2016/5/9/chartex" xmlns:cx4="http://schemas.microsoft.com/office/drawing/2016/5/10/chartex" xmlns:cx5="http://schemas.microsoft.com/office/drawing/2016/5/11/chartex" xmlns:cx6="http://schemas.microsoft.com/office/drawing/2016/5/12/chartex" xmlns:cx7="http://schemas.microsoft.com/office/drawing/2016/5/13/chartex" xmlns:cx8="http://schemas.microsoft.com/office/drawing/2016/5/14/chartex" xmlns:aink="http://schemas.microsoft.com/office/drawing/2016/ink" xmlns:am3d="http://schemas.microsoft.com/office/drawing/2017/model3d" xmlns:oel="http://schemas.microsoft.com/office/2019/extlst" xmlns:w16cex="http://schemas.microsoft.com/office/word/2018/wordml/cex" xmlns:w16cid="http://schemas.microsoft.com/office/word/2016/wordml/cid" xmlns:w16="http://schemas.microsoft.com/office/word/2018/wordml" xmlns:w16sdtdh="http://schemas.microsoft.com/office/word/2020/wordml/sdtdatahash" xmlns:wp14="http://schemas.microsoft.com/office/word/2010/wordml" xmlns:dgm="http://schemas.openxmlformats.org/drawingml/2006/diagram" xmlns:lc="http://schemas.openxmlformats.org/drawingml/2006/lockedCanvas" xmlns:c="http://schemas.openxmlformats.org/drawingml/2006/chart" xmlns:pic="http://schemas.openxmlformats.org/drawingml/2006/picture" xmlns:a="http://schemas.openxmlformats.org/drawingml/2006/main" xmlns:sl="http://schemas.openxmlformats.org/schemaLibrary/2006/main">
+        <mc:Fallback xmlns:sl="http://schemas.openxmlformats.org/schemaLibrary/2006/main" xmlns:a="http://schemas.openxmlformats.org/drawingml/2006/main" xmlns:pic="http://schemas.openxmlformats.org/drawingml/2006/picture" xmlns:c="http://schemas.openxmlformats.org/drawingml/2006/chart" xmlns:lc="http://schemas.openxmlformats.org/drawingml/2006/lockedCanvas" xmlns:dgm="http://schemas.openxmlformats.org/drawingml/2006/diagram" xmlns:wp14="http://schemas.microsoft.com/office/word/2010/wordml" xmlns:w16sdtdh="http://schemas.microsoft.com/office/word/2020/wordml/sdtdatahash" xmlns:w16="http://schemas.microsoft.com/office/word/2018/wordml" xmlns:w16cid="http://schemas.microsoft.com/office/word/2016/wordml/cid" xmlns:w16cex="http://schemas.microsoft.com/office/word/2018/wordml/cex" xmlns:oel="http://schemas.microsoft.com/office/2019/extlst" xmlns:am3d="http://schemas.microsoft.com/office/drawing/2017/model3d" xmlns:aink="http://schemas.microsoft.com/office/drawing/2016/ink" xmlns:cx8="http://schemas.microsoft.com/office/drawing/2016/5/14/chartex" xmlns:cx7="http://schemas.microsoft.com/office/drawing/2016/5/13/chartex" xmlns:cx6="http://schemas.microsoft.com/office/drawing/2016/5/12/chartex" xmlns:cx5="http://schemas.microsoft.com/office/drawing/2016/5/11/chartex" xmlns:cx4="http://schemas.microsoft.com/office/drawing/2016/5/10/chartex" xmlns:cx3="http://schemas.microsoft.com/office/drawing/2016/5/9/chartex" xmlns:cx2="http://schemas.microsoft.com/office/drawing/2015/10/21/chartex">
           <w:drawing>
             <wp:anchor xmlns:wp14="http://schemas.microsoft.com/office/word/2010/wordprocessingDrawing" distT="0" distB="0" distL="114300" distR="114300" simplePos="0" relativeHeight="0" behindDoc="0" locked="0" layoutInCell="1" hidden="0" allowOverlap="1" wp14:anchorId="3188D06E" wp14:editId="7777777">
               <wp:simplePos x="0" y="0"/>
@@ -2226,33 +1833,13 @@
                             <w:jc w:val="right"/>
                             <w:textDirection w:val="btLr"/>
                           </w:pPr>
-                          <w:proofErr w:type="spellStart"/>
-                          <w:proofErr w:type="gramStart"/>
                           <w:r>
                             <w:rPr>
                               <w:rFonts w:ascii="Calibri" w:eastAsia="Calibri" w:hAnsi="Calibri" w:cs="Calibri"/>
                               <w:color w:val="000000"/>
                               <w:sz w:val="20"/>
                             </w:rPr>
-                            <w:t>Page</w:t>
-                          </w:r>
-                          <w:proofErr w:type="spellEnd"/>
-                          <w:r>
-                            <w:rPr>
-                              <w:rFonts w:ascii="Calibri" w:eastAsia="Calibri" w:hAnsi="Calibri" w:cs="Calibri"/>
-                              <w:color w:val="000000"/>
-                              <w:sz w:val="20"/>
-                            </w:rPr>
-                            <w:t xml:space="preserve">  PAGE</w:t>
-                          </w:r>
-                          <w:proofErr w:type="gramEnd"/>
-                          <w:r>
-                            <w:rPr>
-                              <w:rFonts w:ascii="Calibri" w:eastAsia="Calibri" w:hAnsi="Calibri" w:cs="Calibri"/>
-                              <w:color w:val="000000"/>
-                              <w:sz w:val="20"/>
-                            </w:rPr>
-                            <w:t xml:space="preserve"> 2 of  NUMPAGES 8</w:t>
+                            <w:t>Page  PAGE 2 of  NUMPAGES 8</w:t>
                           </w:r>
                         </w:p>
                       </w:txbxContent>
@@ -2266,7 +1853,7 @@
             </wp:anchor>
           </w:drawing>
         </mc:Choice>
-        <mc:Fallback xmlns:cx2="http://schemas.microsoft.com/office/drawing/2015/10/21/chartex" xmlns:cx3="http://schemas.microsoft.com/office/drawing/2016/5/9/chartex" xmlns:cx4="http://schemas.microsoft.com/office/drawing/2016/5/10/chartex" xmlns:cx5="http://schemas.microsoft.com/office/drawing/2016/5/11/chartex" xmlns:cx6="http://schemas.microsoft.com/office/drawing/2016/5/12/chartex" xmlns:cx7="http://schemas.microsoft.com/office/drawing/2016/5/13/chartex" xmlns:cx8="http://schemas.microsoft.com/office/drawing/2016/5/14/chartex" xmlns:aink="http://schemas.microsoft.com/office/drawing/2016/ink" xmlns:am3d="http://schemas.microsoft.com/office/drawing/2017/model3d" xmlns:oel="http://schemas.microsoft.com/office/2019/extlst" xmlns:w16cex="http://schemas.microsoft.com/office/word/2018/wordml/cex" xmlns:w16cid="http://schemas.microsoft.com/office/word/2016/wordml/cid" xmlns:w16="http://schemas.microsoft.com/office/word/2018/wordml" xmlns:w16sdtdh="http://schemas.microsoft.com/office/word/2020/wordml/sdtdatahash" xmlns:wp14="http://schemas.microsoft.com/office/word/2010/wordml" xmlns:dgm="http://schemas.openxmlformats.org/drawingml/2006/diagram" xmlns:lc="http://schemas.openxmlformats.org/drawingml/2006/lockedCanvas" xmlns:c="http://schemas.openxmlformats.org/drawingml/2006/chart" xmlns:pic="http://schemas.openxmlformats.org/drawingml/2006/picture" xmlns:a="http://schemas.openxmlformats.org/drawingml/2006/main" xmlns:sl="http://schemas.openxmlformats.org/schemaLibrary/2006/main">
+        <mc:Fallback xmlns:sl="http://schemas.openxmlformats.org/schemaLibrary/2006/main" xmlns:a="http://schemas.openxmlformats.org/drawingml/2006/main" xmlns:pic="http://schemas.openxmlformats.org/drawingml/2006/picture" xmlns:c="http://schemas.openxmlformats.org/drawingml/2006/chart" xmlns:lc="http://schemas.openxmlformats.org/drawingml/2006/lockedCanvas" xmlns:dgm="http://schemas.openxmlformats.org/drawingml/2006/diagram" xmlns:wp14="http://schemas.microsoft.com/office/word/2010/wordml" xmlns:w16sdtdh="http://schemas.microsoft.com/office/word/2020/wordml/sdtdatahash" xmlns:w16="http://schemas.microsoft.com/office/word/2018/wordml" xmlns:w16cid="http://schemas.microsoft.com/office/word/2016/wordml/cid" xmlns:w16cex="http://schemas.microsoft.com/office/word/2018/wordml/cex" xmlns:oel="http://schemas.microsoft.com/office/2019/extlst" xmlns:am3d="http://schemas.microsoft.com/office/drawing/2017/model3d" xmlns:aink="http://schemas.microsoft.com/office/drawing/2016/ink" xmlns:cx8="http://schemas.microsoft.com/office/drawing/2016/5/14/chartex" xmlns:cx7="http://schemas.microsoft.com/office/drawing/2016/5/13/chartex" xmlns:cx6="http://schemas.microsoft.com/office/drawing/2016/5/12/chartex" xmlns:cx5="http://schemas.microsoft.com/office/drawing/2016/5/11/chartex" xmlns:cx4="http://schemas.microsoft.com/office/drawing/2016/5/10/chartex" xmlns:cx3="http://schemas.microsoft.com/office/drawing/2016/5/9/chartex" xmlns:cx2="http://schemas.microsoft.com/office/drawing/2015/10/21/chartex">
           <w:drawing>
             <wp:anchor xmlns:wp14="http://schemas.microsoft.com/office/word/2010/wordprocessingDrawing" distT="0" distB="0" distL="114300" distR="114300" simplePos="0" relativeHeight="0" behindDoc="0" locked="0" layoutInCell="1" hidden="0" allowOverlap="1" wp14:anchorId="78DF75DA" wp14:editId="7777777">
               <wp:simplePos x="0" y="0"/>
@@ -2357,91 +1944,7 @@
       <w:rPr>
         <w:color w:val="000000"/>
       </w:rPr>
-      <w:t>[</w:t>
-    </w:r>
-    <w:proofErr w:type="spellStart"/>
-    <w:r>
-      <w:rPr>
-        <w:color w:val="000000"/>
-      </w:rPr>
-      <w:t>Type</w:t>
-    </w:r>
-    <w:proofErr w:type="spellEnd"/>
-    <w:r>
-      <w:rPr>
-        <w:color w:val="000000"/>
-      </w:rPr>
-      <w:t xml:space="preserve"> </w:t>
-    </w:r>
-    <w:proofErr w:type="spellStart"/>
-    <w:r>
-      <w:rPr>
-        <w:color w:val="000000"/>
-      </w:rPr>
-      <w:t>text</w:t>
-    </w:r>
-    <w:proofErr w:type="spellEnd"/>
-    <w:r>
-      <w:rPr>
-        <w:color w:val="000000"/>
-      </w:rPr>
-      <w:t>][</w:t>
-    </w:r>
-    <w:proofErr w:type="spellStart"/>
-    <w:r>
-      <w:rPr>
-        <w:color w:val="000000"/>
-      </w:rPr>
-      <w:t>Type</w:t>
-    </w:r>
-    <w:proofErr w:type="spellEnd"/>
-    <w:r>
-      <w:rPr>
-        <w:color w:val="000000"/>
-      </w:rPr>
-      <w:t xml:space="preserve"> </w:t>
-    </w:r>
-    <w:proofErr w:type="spellStart"/>
-    <w:r>
-      <w:rPr>
-        <w:color w:val="000000"/>
-      </w:rPr>
-      <w:t>text</w:t>
-    </w:r>
-    <w:proofErr w:type="spellEnd"/>
-    <w:r>
-      <w:rPr>
-        <w:color w:val="000000"/>
-      </w:rPr>
-      <w:t>][</w:t>
-    </w:r>
-    <w:proofErr w:type="spellStart"/>
-    <w:r>
-      <w:rPr>
-        <w:color w:val="000000"/>
-      </w:rPr>
-      <w:t>Type</w:t>
-    </w:r>
-    <w:proofErr w:type="spellEnd"/>
-    <w:r>
-      <w:rPr>
-        <w:color w:val="000000"/>
-      </w:rPr>
-      <w:t xml:space="preserve"> </w:t>
-    </w:r>
-    <w:proofErr w:type="spellStart"/>
-    <w:r>
-      <w:rPr>
-        <w:color w:val="000000"/>
-      </w:rPr>
-      <w:t>text</w:t>
-    </w:r>
-    <w:proofErr w:type="spellEnd"/>
-    <w:r>
-      <w:rPr>
-        <w:color w:val="000000"/>
-      </w:rPr>
-      <w:t>]</w:t>
+      <w:t>[Type text][Type text][Type text]</w:t>
     </w:r>
   </w:p>
   <w:p>
@@ -2546,7 +2049,7 @@
             </wp:anchor>
           </w:drawing>
         </mc:Choice>
-        <mc:Fallback xmlns:cx2="http://schemas.microsoft.com/office/drawing/2015/10/21/chartex" xmlns:cx3="http://schemas.microsoft.com/office/drawing/2016/5/9/chartex" xmlns:cx4="http://schemas.microsoft.com/office/drawing/2016/5/10/chartex" xmlns:cx5="http://schemas.microsoft.com/office/drawing/2016/5/11/chartex" xmlns:cx6="http://schemas.microsoft.com/office/drawing/2016/5/12/chartex" xmlns:cx7="http://schemas.microsoft.com/office/drawing/2016/5/13/chartex" xmlns:cx8="http://schemas.microsoft.com/office/drawing/2016/5/14/chartex" xmlns:aink="http://schemas.microsoft.com/office/drawing/2016/ink" xmlns:am3d="http://schemas.microsoft.com/office/drawing/2017/model3d" xmlns:oel="http://schemas.microsoft.com/office/2019/extlst" xmlns:w16cex="http://schemas.microsoft.com/office/word/2018/wordml/cex" xmlns:w16cid="http://schemas.microsoft.com/office/word/2016/wordml/cid" xmlns:w16="http://schemas.microsoft.com/office/word/2018/wordml" xmlns:w16sdtdh="http://schemas.microsoft.com/office/word/2020/wordml/sdtdatahash" xmlns:wp14="http://schemas.microsoft.com/office/word/2010/wordml" xmlns:dgm="http://schemas.openxmlformats.org/drawingml/2006/diagram" xmlns:lc="http://schemas.openxmlformats.org/drawingml/2006/lockedCanvas" xmlns:c="http://schemas.openxmlformats.org/drawingml/2006/chart" xmlns:pic="http://schemas.openxmlformats.org/drawingml/2006/picture" xmlns:a="http://schemas.openxmlformats.org/drawingml/2006/main" xmlns:sl="http://schemas.openxmlformats.org/schemaLibrary/2006/main">
+        <mc:Fallback xmlns:sl="http://schemas.openxmlformats.org/schemaLibrary/2006/main" xmlns:a="http://schemas.openxmlformats.org/drawingml/2006/main" xmlns:pic="http://schemas.openxmlformats.org/drawingml/2006/picture" xmlns:c="http://schemas.openxmlformats.org/drawingml/2006/chart" xmlns:lc="http://schemas.openxmlformats.org/drawingml/2006/lockedCanvas" xmlns:dgm="http://schemas.openxmlformats.org/drawingml/2006/diagram" xmlns:wp14="http://schemas.microsoft.com/office/word/2010/wordml" xmlns:w16sdtdh="http://schemas.microsoft.com/office/word/2020/wordml/sdtdatahash" xmlns:w16="http://schemas.microsoft.com/office/word/2018/wordml" xmlns:w16cid="http://schemas.microsoft.com/office/word/2016/wordml/cid" xmlns:w16cex="http://schemas.microsoft.com/office/word/2018/wordml/cex" xmlns:oel="http://schemas.microsoft.com/office/2019/extlst" xmlns:am3d="http://schemas.microsoft.com/office/drawing/2017/model3d" xmlns:aink="http://schemas.microsoft.com/office/drawing/2016/ink" xmlns:cx8="http://schemas.microsoft.com/office/drawing/2016/5/14/chartex" xmlns:cx7="http://schemas.microsoft.com/office/drawing/2016/5/13/chartex" xmlns:cx6="http://schemas.microsoft.com/office/drawing/2016/5/12/chartex" xmlns:cx5="http://schemas.microsoft.com/office/drawing/2016/5/11/chartex" xmlns:cx4="http://schemas.microsoft.com/office/drawing/2016/5/10/chartex" xmlns:cx3="http://schemas.microsoft.com/office/drawing/2016/5/9/chartex" xmlns:cx2="http://schemas.microsoft.com/office/drawing/2015/10/21/chartex">
           <w:drawing>
             <wp:anchor xmlns:wp14="http://schemas.microsoft.com/office/word/2010/wordprocessingDrawing" distT="0" distB="0" distL="0" distR="0" simplePos="0" relativeHeight="0" behindDoc="1" locked="0" layoutInCell="1" hidden="0" allowOverlap="1" wp14:anchorId="032CBD05" wp14:editId="7777777">
               <wp:simplePos x="0" y="0"/>
@@ -2635,54 +2138,14 @@
                             <w:pStyle w:val="Normal0"/>
                             <w:textDirection w:val="btLr"/>
                           </w:pPr>
-                          <w:proofErr w:type="spellStart"/>
                           <w:r>
                             <w:rPr>
                               <w:rFonts w:ascii="Open Sans" w:eastAsia="Open Sans" w:hAnsi="Open Sans" w:cs="Open Sans"/>
                               <w:b/>
                               <w:color w:val="FFFFFF"/>
                             </w:rPr>
-                            <w:t>Echoes</w:t>
+                            <w:t>Echoes of Time:Infinite Journeys</w:t>
                           </w:r>
-                          <w:proofErr w:type="spellEnd"/>
-                          <w:r>
-                            <w:rPr>
-                              <w:rFonts w:ascii="Open Sans" w:eastAsia="Open Sans" w:hAnsi="Open Sans" w:cs="Open Sans"/>
-                              <w:b/>
-                              <w:color w:val="FFFFFF"/>
-                            </w:rPr>
-                            <w:t xml:space="preserve"> of </w:t>
-                          </w:r>
-                          <w:proofErr w:type="spellStart"/>
-                          <w:proofErr w:type="gramStart"/>
-                          <w:r>
-                            <w:rPr>
-                              <w:rFonts w:ascii="Open Sans" w:eastAsia="Open Sans" w:hAnsi="Open Sans" w:cs="Open Sans"/>
-                              <w:b/>
-                              <w:color w:val="FFFFFF"/>
-                            </w:rPr>
-                            <w:t>Time:Infinite</w:t>
-                          </w:r>
-                          <w:proofErr w:type="spellEnd"/>
-                          <w:proofErr w:type="gramEnd"/>
-                          <w:r>
-                            <w:rPr>
-                              <w:rFonts w:ascii="Open Sans" w:eastAsia="Open Sans" w:hAnsi="Open Sans" w:cs="Open Sans"/>
-                              <w:b/>
-                              <w:color w:val="FFFFFF"/>
-                            </w:rPr>
-                            <w:t xml:space="preserve"> </w:t>
-                          </w:r>
-                          <w:proofErr w:type="spellStart"/>
-                          <w:r>
-                            <w:rPr>
-                              <w:rFonts w:ascii="Open Sans" w:eastAsia="Open Sans" w:hAnsi="Open Sans" w:cs="Open Sans"/>
-                              <w:b/>
-                              <w:color w:val="FFFFFF"/>
-                            </w:rPr>
-                            <w:t>Journeys</w:t>
-                          </w:r>
-                          <w:proofErr w:type="spellEnd"/>
                         </w:p>
                         <w:p>
                           <w:pPr>
@@ -2855,7 +2318,7 @@
             </wp:anchor>
           </w:drawing>
         </mc:Choice>
-        <mc:Fallback xmlns:cx2="http://schemas.microsoft.com/office/drawing/2015/10/21/chartex" xmlns:cx3="http://schemas.microsoft.com/office/drawing/2016/5/9/chartex" xmlns:cx4="http://schemas.microsoft.com/office/drawing/2016/5/10/chartex" xmlns:cx5="http://schemas.microsoft.com/office/drawing/2016/5/11/chartex" xmlns:cx6="http://schemas.microsoft.com/office/drawing/2016/5/12/chartex" xmlns:cx7="http://schemas.microsoft.com/office/drawing/2016/5/13/chartex" xmlns:cx8="http://schemas.microsoft.com/office/drawing/2016/5/14/chartex" xmlns:aink="http://schemas.microsoft.com/office/drawing/2016/ink" xmlns:am3d="http://schemas.microsoft.com/office/drawing/2017/model3d" xmlns:oel="http://schemas.microsoft.com/office/2019/extlst" xmlns:w16cex="http://schemas.microsoft.com/office/word/2018/wordml/cex" xmlns:w16cid="http://schemas.microsoft.com/office/word/2016/wordml/cid" xmlns:w16="http://schemas.microsoft.com/office/word/2018/wordml" xmlns:w16sdtdh="http://schemas.microsoft.com/office/word/2020/wordml/sdtdatahash" xmlns:wp14="http://schemas.microsoft.com/office/word/2010/wordml" xmlns:dgm="http://schemas.openxmlformats.org/drawingml/2006/diagram" xmlns:lc="http://schemas.openxmlformats.org/drawingml/2006/lockedCanvas" xmlns:c="http://schemas.openxmlformats.org/drawingml/2006/chart" xmlns:pic="http://schemas.openxmlformats.org/drawingml/2006/picture" xmlns:a="http://schemas.openxmlformats.org/drawingml/2006/main" xmlns:sl="http://schemas.openxmlformats.org/schemaLibrary/2006/main">
+        <mc:Fallback xmlns:sl="http://schemas.openxmlformats.org/schemaLibrary/2006/main" xmlns:a="http://schemas.openxmlformats.org/drawingml/2006/main" xmlns:pic="http://schemas.openxmlformats.org/drawingml/2006/picture" xmlns:c="http://schemas.openxmlformats.org/drawingml/2006/chart" xmlns:lc="http://schemas.openxmlformats.org/drawingml/2006/lockedCanvas" xmlns:dgm="http://schemas.openxmlformats.org/drawingml/2006/diagram" xmlns:wp14="http://schemas.microsoft.com/office/word/2010/wordml" xmlns:w16sdtdh="http://schemas.microsoft.com/office/word/2020/wordml/sdtdatahash" xmlns:w16="http://schemas.microsoft.com/office/word/2018/wordml" xmlns:w16cid="http://schemas.microsoft.com/office/word/2016/wordml/cid" xmlns:w16cex="http://schemas.microsoft.com/office/word/2018/wordml/cex" xmlns:oel="http://schemas.microsoft.com/office/2019/extlst" xmlns:am3d="http://schemas.microsoft.com/office/drawing/2017/model3d" xmlns:aink="http://schemas.microsoft.com/office/drawing/2016/ink" xmlns:cx8="http://schemas.microsoft.com/office/drawing/2016/5/14/chartex" xmlns:cx7="http://schemas.microsoft.com/office/drawing/2016/5/13/chartex" xmlns:cx6="http://schemas.microsoft.com/office/drawing/2016/5/12/chartex" xmlns:cx5="http://schemas.microsoft.com/office/drawing/2016/5/11/chartex" xmlns:cx4="http://schemas.microsoft.com/office/drawing/2016/5/10/chartex" xmlns:cx3="http://schemas.microsoft.com/office/drawing/2016/5/9/chartex" xmlns:cx2="http://schemas.microsoft.com/office/drawing/2015/10/21/chartex">
           <w:drawing>
             <wp:anchor xmlns:wp14="http://schemas.microsoft.com/office/word/2010/wordprocessingDrawing" distT="0" distB="0" distL="114300" distR="114300" simplePos="0" relativeHeight="0" behindDoc="0" locked="0" layoutInCell="1" hidden="0" allowOverlap="1" wp14:anchorId="2EF61849" wp14:editId="7777777">
               <wp:simplePos x="0" y="0"/>

</xml_diff>

<commit_message>
UI Stop Panelin taslak girisi yapildi.
</commit_message>
<xml_diff>
--- a/EchoesOfTimeGDD.docx
+++ b/EchoesOfTimeGDD.docx
@@ -69,7 +69,7 @@
               </wp:anchor>
             </w:drawing>
           </mc:Choice>
-          <mc:Fallback xmlns:sl="http://schemas.openxmlformats.org/schemaLibrary/2006/main" xmlns:a="http://schemas.openxmlformats.org/drawingml/2006/main" xmlns:pic="http://schemas.openxmlformats.org/drawingml/2006/picture" xmlns:c="http://schemas.openxmlformats.org/drawingml/2006/chart" xmlns:lc="http://schemas.openxmlformats.org/drawingml/2006/lockedCanvas" xmlns:dgm="http://schemas.openxmlformats.org/drawingml/2006/diagram" xmlns:wp14="http://schemas.microsoft.com/office/word/2010/wordml" xmlns:a14="http://schemas.microsoft.com/office/drawing/2010/main" xmlns:w16sdtdh="http://schemas.microsoft.com/office/word/2020/wordml/sdtdatahash" xmlns:w16="http://schemas.microsoft.com/office/word/2018/wordml" xmlns:w16cid="http://schemas.microsoft.com/office/word/2016/wordml/cid" xmlns:w16cex="http://schemas.microsoft.com/office/word/2018/wordml/cex" xmlns:oel="http://schemas.microsoft.com/office/2019/extlst" xmlns:am3d="http://schemas.microsoft.com/office/drawing/2017/model3d" xmlns:aink="http://schemas.microsoft.com/office/drawing/2016/ink" xmlns:cx8="http://schemas.microsoft.com/office/drawing/2016/5/14/chartex" xmlns:cx7="http://schemas.microsoft.com/office/drawing/2016/5/13/chartex" xmlns:cx6="http://schemas.microsoft.com/office/drawing/2016/5/12/chartex" xmlns:cx5="http://schemas.microsoft.com/office/drawing/2016/5/11/chartex" xmlns:cx4="http://schemas.microsoft.com/office/drawing/2016/5/10/chartex" xmlns:cx3="http://schemas.microsoft.com/office/drawing/2016/5/9/chartex" xmlns:cx2="http://schemas.microsoft.com/office/drawing/2015/10/21/chartex">
+          <mc:Fallback xmlns:cx2="http://schemas.microsoft.com/office/drawing/2015/10/21/chartex" xmlns:cx3="http://schemas.microsoft.com/office/drawing/2016/5/9/chartex" xmlns:cx4="http://schemas.microsoft.com/office/drawing/2016/5/10/chartex" xmlns:cx5="http://schemas.microsoft.com/office/drawing/2016/5/11/chartex" xmlns:cx6="http://schemas.microsoft.com/office/drawing/2016/5/12/chartex" xmlns:cx7="http://schemas.microsoft.com/office/drawing/2016/5/13/chartex" xmlns:cx8="http://schemas.microsoft.com/office/drawing/2016/5/14/chartex" xmlns:aink="http://schemas.microsoft.com/office/drawing/2016/ink" xmlns:am3d="http://schemas.microsoft.com/office/drawing/2017/model3d" xmlns:oel="http://schemas.microsoft.com/office/2019/extlst" xmlns:w16cex="http://schemas.microsoft.com/office/word/2018/wordml/cex" xmlns:w16cid="http://schemas.microsoft.com/office/word/2016/wordml/cid" xmlns:w16="http://schemas.microsoft.com/office/word/2018/wordml" xmlns:w16sdtdh="http://schemas.microsoft.com/office/word/2020/wordml/sdtdatahash" xmlns:a14="http://schemas.microsoft.com/office/drawing/2010/main" xmlns:wp14="http://schemas.microsoft.com/office/word/2010/wordml" xmlns:dgm="http://schemas.openxmlformats.org/drawingml/2006/diagram" xmlns:lc="http://schemas.openxmlformats.org/drawingml/2006/lockedCanvas" xmlns:c="http://schemas.openxmlformats.org/drawingml/2006/chart" xmlns:pic="http://schemas.openxmlformats.org/drawingml/2006/picture" xmlns:a="http://schemas.openxmlformats.org/drawingml/2006/main" xmlns:sl="http://schemas.openxmlformats.org/schemaLibrary/2006/main">
             <w:drawing>
               <wp:anchor xmlns:wp14="http://schemas.microsoft.com/office/word/2010/wordprocessingDrawing" distT="0" distB="0" distL="114300" distR="114300" simplePos="0" relativeHeight="0" behindDoc="0" locked="0" layoutInCell="1" hidden="0" allowOverlap="1" wp14:anchorId="1F5316D4" wp14:editId="7777777">
                 <wp:simplePos x="0" y="0"/>
@@ -331,7 +331,7 @@
               </wp:anchor>
             </w:drawing>
           </mc:Choice>
-          <mc:Fallback xmlns:sl="http://schemas.openxmlformats.org/schemaLibrary/2006/main" xmlns:a="http://schemas.openxmlformats.org/drawingml/2006/main" xmlns:pic="http://schemas.openxmlformats.org/drawingml/2006/picture" xmlns:c="http://schemas.openxmlformats.org/drawingml/2006/chart" xmlns:lc="http://schemas.openxmlformats.org/drawingml/2006/lockedCanvas" xmlns:dgm="http://schemas.openxmlformats.org/drawingml/2006/diagram" xmlns:wp14="http://schemas.microsoft.com/office/word/2010/wordml" xmlns:a14="http://schemas.microsoft.com/office/drawing/2010/main" xmlns:w16sdtdh="http://schemas.microsoft.com/office/word/2020/wordml/sdtdatahash" xmlns:w16="http://schemas.microsoft.com/office/word/2018/wordml" xmlns:w16cid="http://schemas.microsoft.com/office/word/2016/wordml/cid" xmlns:w16cex="http://schemas.microsoft.com/office/word/2018/wordml/cex" xmlns:oel="http://schemas.microsoft.com/office/2019/extlst" xmlns:am3d="http://schemas.microsoft.com/office/drawing/2017/model3d" xmlns:aink="http://schemas.microsoft.com/office/drawing/2016/ink" xmlns:cx8="http://schemas.microsoft.com/office/drawing/2016/5/14/chartex" xmlns:cx7="http://schemas.microsoft.com/office/drawing/2016/5/13/chartex" xmlns:cx6="http://schemas.microsoft.com/office/drawing/2016/5/12/chartex" xmlns:cx5="http://schemas.microsoft.com/office/drawing/2016/5/11/chartex" xmlns:cx4="http://schemas.microsoft.com/office/drawing/2016/5/10/chartex" xmlns:cx3="http://schemas.microsoft.com/office/drawing/2016/5/9/chartex" xmlns:cx2="http://schemas.microsoft.com/office/drawing/2015/10/21/chartex">
+          <mc:Fallback xmlns:cx2="http://schemas.microsoft.com/office/drawing/2015/10/21/chartex" xmlns:cx3="http://schemas.microsoft.com/office/drawing/2016/5/9/chartex" xmlns:cx4="http://schemas.microsoft.com/office/drawing/2016/5/10/chartex" xmlns:cx5="http://schemas.microsoft.com/office/drawing/2016/5/11/chartex" xmlns:cx6="http://schemas.microsoft.com/office/drawing/2016/5/12/chartex" xmlns:cx7="http://schemas.microsoft.com/office/drawing/2016/5/13/chartex" xmlns:cx8="http://schemas.microsoft.com/office/drawing/2016/5/14/chartex" xmlns:aink="http://schemas.microsoft.com/office/drawing/2016/ink" xmlns:am3d="http://schemas.microsoft.com/office/drawing/2017/model3d" xmlns:oel="http://schemas.microsoft.com/office/2019/extlst" xmlns:w16cex="http://schemas.microsoft.com/office/word/2018/wordml/cex" xmlns:w16cid="http://schemas.microsoft.com/office/word/2016/wordml/cid" xmlns:w16="http://schemas.microsoft.com/office/word/2018/wordml" xmlns:w16sdtdh="http://schemas.microsoft.com/office/word/2020/wordml/sdtdatahash" xmlns:a14="http://schemas.microsoft.com/office/drawing/2010/main" xmlns:wp14="http://schemas.microsoft.com/office/word/2010/wordml" xmlns:dgm="http://schemas.openxmlformats.org/drawingml/2006/diagram" xmlns:lc="http://schemas.openxmlformats.org/drawingml/2006/lockedCanvas" xmlns:c="http://schemas.openxmlformats.org/drawingml/2006/chart" xmlns:pic="http://schemas.openxmlformats.org/drawingml/2006/picture" xmlns:a="http://schemas.openxmlformats.org/drawingml/2006/main" xmlns:sl="http://schemas.openxmlformats.org/schemaLibrary/2006/main">
             <w:drawing>
               <wp:anchor xmlns:wp14="http://schemas.microsoft.com/office/word/2010/wordprocessingDrawing" distT="0" distB="0" distL="0" distR="0" simplePos="0" relativeHeight="0" behindDoc="1" locked="0" layoutInCell="1" hidden="0" allowOverlap="1" wp14:anchorId="2A2A5BAD" wp14:editId="7777777">
                 <wp:simplePos x="0" y="0"/>
@@ -1211,204 +1211,218 @@
           <w:color w:val="9BBB59" w:themeColor="accent3"/>
           <w:highlight w:val="yellow"/>
         </w:rPr>
-        <w:t>Syste</w:t>
+        <w:t>System</w:t>
+      </w:r>
+      <w:proofErr w:type="spellEnd"/>
+      <w:r>
+        <w:rPr>
+          <w:color w:val="9BBB59" w:themeColor="accent3"/>
+        </w:rPr>
+        <w:t xml:space="preserve"> </w:t>
+      </w:r>
+      <w:r>
+        <w:rPr>
+          <w:color w:val="000000" w:themeColor="text1"/>
+        </w:rPr>
+        <w:t>(</w:t>
+      </w:r>
+      <w:proofErr w:type="spellStart"/>
+      <w:r>
+        <w:rPr>
+          <w:color w:val="000000" w:themeColor="text1"/>
+        </w:rPr>
+        <w:t>basic</w:t>
+      </w:r>
+      <w:proofErr w:type="spellEnd"/>
+      <w:r>
+        <w:rPr>
+          <w:color w:val="000000" w:themeColor="text1"/>
+        </w:rPr>
+        <w:t xml:space="preserve"> düzeyde bitti)</w:t>
+      </w:r>
+    </w:p>
+    <w:p>
+      <w:pPr>
+        <w:pStyle w:val="Normal0"/>
+        <w:spacing w:line="259" w:lineRule="auto"/>
+        <w:rPr>
+          <w:color w:val="000000" w:themeColor="text1"/>
+        </w:rPr>
+      </w:pPr>
+      <w:r>
+        <w:rPr>
+          <w:color w:val="000000" w:themeColor="text1"/>
+        </w:rPr>
+        <w:t xml:space="preserve">Mekanik – </w:t>
+      </w:r>
+      <w:proofErr w:type="gramStart"/>
+      <w:r>
+        <w:rPr>
+          <w:color w:val="000000" w:themeColor="text1"/>
+        </w:rPr>
+        <w:t>4 : Puzzle</w:t>
+      </w:r>
+      <w:proofErr w:type="gramEnd"/>
+      <w:r>
+        <w:rPr>
+          <w:color w:val="000000" w:themeColor="text1"/>
+        </w:rPr>
+        <w:t xml:space="preserve"> oyunları</w:t>
+      </w:r>
+    </w:p>
+    <w:p>
+      <w:pPr>
+        <w:pStyle w:val="Normal0"/>
+        <w:spacing w:line="259" w:lineRule="auto"/>
+        <w:rPr>
+          <w:color w:val="000000" w:themeColor="text1"/>
+        </w:rPr>
+      </w:pPr>
+      <w:r>
+        <w:rPr>
+          <w:color w:val="000000" w:themeColor="text1"/>
+        </w:rPr>
+        <w:t xml:space="preserve">Mekanik – </w:t>
+      </w:r>
+      <w:proofErr w:type="gramStart"/>
+      <w:r>
+        <w:rPr>
+          <w:color w:val="000000" w:themeColor="text1"/>
+        </w:rPr>
+        <w:t>5 : Can</w:t>
+      </w:r>
+      <w:proofErr w:type="gramEnd"/>
+      <w:r>
+        <w:rPr>
+          <w:color w:val="000000" w:themeColor="text1"/>
+        </w:rPr>
+        <w:t xml:space="preserve"> Sahası</w:t>
+      </w:r>
+      <w:r>
+        <w:rPr>
+          <w:color w:val="000000" w:themeColor="text1"/>
+        </w:rPr>
+        <w:t xml:space="preserve"> (</w:t>
+      </w:r>
+      <w:proofErr w:type="spellStart"/>
+      <w:r>
+        <w:rPr>
+          <w:color w:val="000000" w:themeColor="text1"/>
+        </w:rPr>
+        <w:t>trigger</w:t>
+      </w:r>
+      <w:proofErr w:type="spellEnd"/>
+      <w:r>
+        <w:rPr>
+          <w:color w:val="000000" w:themeColor="text1"/>
+        </w:rPr>
+        <w:t xml:space="preserve"> </w:t>
+      </w:r>
+      <w:proofErr w:type="spellStart"/>
+      <w:r>
+        <w:rPr>
+          <w:color w:val="000000" w:themeColor="text1"/>
+        </w:rPr>
+        <w:t>with</w:t>
+      </w:r>
+      <w:proofErr w:type="spellEnd"/>
+      <w:r>
+        <w:rPr>
+          <w:color w:val="000000" w:themeColor="text1"/>
+        </w:rPr>
+        <w:t xml:space="preserve"> </w:t>
+      </w:r>
+      <w:proofErr w:type="spellStart"/>
+      <w:r>
+        <w:rPr>
+          <w:color w:val="000000" w:themeColor="text1"/>
+        </w:rPr>
+        <w:t>raycastle</w:t>
+      </w:r>
+      <w:proofErr w:type="spellEnd"/>
+      <w:r>
+        <w:rPr>
+          <w:color w:val="000000" w:themeColor="text1"/>
+        </w:rPr>
+        <w:t xml:space="preserve"> yapmayı öğren)</w:t>
+      </w:r>
+    </w:p>
+    <w:p>
+      <w:pPr>
+        <w:pStyle w:val="Normal0"/>
+        <w:spacing w:line="259" w:lineRule="auto"/>
+        <w:rPr>
+          <w:color w:val="000000" w:themeColor="text1"/>
+        </w:rPr>
+      </w:pPr>
+      <w:r>
+        <w:rPr>
+          <w:color w:val="000000" w:themeColor="text1"/>
+        </w:rPr>
+        <w:t xml:space="preserve">Mekanik – </w:t>
+      </w:r>
+      <w:proofErr w:type="gramStart"/>
+      <w:r>
+        <w:rPr>
+          <w:color w:val="000000" w:themeColor="text1"/>
+        </w:rPr>
+        <w:t xml:space="preserve">6 : </w:t>
+      </w:r>
+      <w:proofErr w:type="spellStart"/>
+      <w:r>
+        <w:rPr>
+          <w:color w:val="000000" w:themeColor="text1"/>
+        </w:rPr>
+        <w:t>Cinemachine</w:t>
+      </w:r>
+      <w:proofErr w:type="spellEnd"/>
+      <w:proofErr w:type="gramEnd"/>
+    </w:p>
+    <w:p>
+      <w:pPr>
+        <w:pStyle w:val="Normal0"/>
+        <w:spacing w:line="259" w:lineRule="auto"/>
+        <w:rPr>
+          <w:color w:val="000000" w:themeColor="text1"/>
+        </w:rPr>
+      </w:pPr>
+      <w:r>
+        <w:rPr>
+          <w:color w:val="000000" w:themeColor="text1"/>
+        </w:rPr>
+        <w:t xml:space="preserve">Mekanik – </w:t>
+      </w:r>
+      <w:proofErr w:type="gramStart"/>
+      <w:r>
+        <w:rPr>
+          <w:color w:val="000000" w:themeColor="text1"/>
+        </w:rPr>
+        <w:t>7 : Sinematikler</w:t>
+      </w:r>
+      <w:proofErr w:type="gramEnd"/>
+    </w:p>
+    <w:p>
+      <w:pPr>
+        <w:pStyle w:val="Normal0"/>
+        <w:spacing w:line="259" w:lineRule="auto"/>
+        <w:rPr>
+          <w:color w:val="000000" w:themeColor="text1"/>
+        </w:rPr>
+      </w:pPr>
+      <w:r>
+        <w:rPr>
+          <w:color w:val="000000" w:themeColor="text1"/>
+        </w:rPr>
+        <w:t>Mekanik – 8 : UI (User Interface</w:t>
       </w:r>
       <w:bookmarkStart w:id="0" w:name="_GoBack"/>
       <w:bookmarkEnd w:id="0"/>
       <w:r>
         <w:rPr>
-          <w:color w:val="9BBB59" w:themeColor="accent3"/>
-          <w:highlight w:val="yellow"/>
-        </w:rPr>
-        <w:t>m</w:t>
-      </w:r>
-      <w:proofErr w:type="spellEnd"/>
-      <w:r>
-        <w:rPr>
-          <w:color w:val="9BBB59" w:themeColor="accent3"/>
-        </w:rPr>
-        <w:t xml:space="preserve"> </w:t>
-      </w:r>
-      <w:r>
-        <w:rPr>
-          <w:color w:val="000000" w:themeColor="text1"/>
-        </w:rPr>
-        <w:t>(</w:t>
-      </w:r>
-      <w:proofErr w:type="spellStart"/>
-      <w:r>
-        <w:rPr>
-          <w:color w:val="000000" w:themeColor="text1"/>
-        </w:rPr>
-        <w:t>basic</w:t>
-      </w:r>
-      <w:proofErr w:type="spellEnd"/>
-      <w:r>
-        <w:rPr>
-          <w:color w:val="000000" w:themeColor="text1"/>
-        </w:rPr>
-        <w:t xml:space="preserve"> düzeyde bitti)</w:t>
-      </w:r>
-    </w:p>
-    <w:p>
-      <w:pPr>
-        <w:pStyle w:val="Normal0"/>
-        <w:spacing w:line="259" w:lineRule="auto"/>
-        <w:rPr>
-          <w:color w:val="000000" w:themeColor="text1"/>
-        </w:rPr>
-      </w:pPr>
-      <w:r>
-        <w:rPr>
-          <w:color w:val="000000" w:themeColor="text1"/>
-        </w:rPr>
-        <w:t xml:space="preserve">Mekanik – </w:t>
-      </w:r>
-      <w:proofErr w:type="gramStart"/>
-      <w:r>
-        <w:rPr>
-          <w:color w:val="000000" w:themeColor="text1"/>
-        </w:rPr>
-        <w:t>4 : Puzzle</w:t>
-      </w:r>
-      <w:proofErr w:type="gramEnd"/>
-      <w:r>
-        <w:rPr>
-          <w:color w:val="000000" w:themeColor="text1"/>
-        </w:rPr>
-        <w:t xml:space="preserve"> oyunları</w:t>
-      </w:r>
-    </w:p>
-    <w:p>
-      <w:pPr>
-        <w:pStyle w:val="Normal0"/>
-        <w:spacing w:line="259" w:lineRule="auto"/>
-        <w:rPr>
-          <w:color w:val="000000" w:themeColor="text1"/>
-        </w:rPr>
-      </w:pPr>
-      <w:r>
-        <w:rPr>
-          <w:color w:val="000000" w:themeColor="text1"/>
-        </w:rPr>
-        <w:t xml:space="preserve">Mekanik – </w:t>
-      </w:r>
-      <w:proofErr w:type="gramStart"/>
-      <w:r>
-        <w:rPr>
-          <w:color w:val="000000" w:themeColor="text1"/>
-        </w:rPr>
-        <w:t>5 : Can</w:t>
-      </w:r>
-      <w:proofErr w:type="gramEnd"/>
-      <w:r>
-        <w:rPr>
-          <w:color w:val="000000" w:themeColor="text1"/>
-        </w:rPr>
-        <w:t xml:space="preserve"> Sahası</w:t>
-      </w:r>
-      <w:r>
-        <w:rPr>
-          <w:color w:val="000000" w:themeColor="text1"/>
-        </w:rPr>
-        <w:t xml:space="preserve"> (</w:t>
-      </w:r>
-      <w:proofErr w:type="spellStart"/>
-      <w:r>
-        <w:rPr>
-          <w:color w:val="000000" w:themeColor="text1"/>
-        </w:rPr>
-        <w:t>trigger</w:t>
-      </w:r>
-      <w:proofErr w:type="spellEnd"/>
-      <w:r>
-        <w:rPr>
-          <w:color w:val="000000" w:themeColor="text1"/>
-        </w:rPr>
-        <w:t xml:space="preserve"> </w:t>
-      </w:r>
-      <w:proofErr w:type="spellStart"/>
-      <w:r>
-        <w:rPr>
-          <w:color w:val="000000" w:themeColor="text1"/>
-        </w:rPr>
-        <w:t>with</w:t>
-      </w:r>
-      <w:proofErr w:type="spellEnd"/>
-      <w:r>
-        <w:rPr>
-          <w:color w:val="000000" w:themeColor="text1"/>
-        </w:rPr>
-        <w:t xml:space="preserve"> </w:t>
-      </w:r>
-      <w:proofErr w:type="spellStart"/>
-      <w:r>
-        <w:rPr>
-          <w:color w:val="000000" w:themeColor="text1"/>
-        </w:rPr>
-        <w:t>raycastle</w:t>
-      </w:r>
-      <w:proofErr w:type="spellEnd"/>
-      <w:r>
-        <w:rPr>
-          <w:color w:val="000000" w:themeColor="text1"/>
-        </w:rPr>
-        <w:t xml:space="preserve"> yapmayı öğren)</w:t>
-      </w:r>
-    </w:p>
-    <w:p>
-      <w:pPr>
-        <w:pStyle w:val="Normal0"/>
-        <w:spacing w:line="259" w:lineRule="auto"/>
-        <w:rPr>
-          <w:color w:val="000000" w:themeColor="text1"/>
-        </w:rPr>
-      </w:pPr>
-      <w:r>
-        <w:rPr>
-          <w:color w:val="000000" w:themeColor="text1"/>
-        </w:rPr>
-        <w:t xml:space="preserve">Mekanik – </w:t>
-      </w:r>
-      <w:proofErr w:type="gramStart"/>
-      <w:r>
-        <w:rPr>
-          <w:color w:val="000000" w:themeColor="text1"/>
-        </w:rPr>
-        <w:t xml:space="preserve">6 : </w:t>
-      </w:r>
-      <w:proofErr w:type="spellStart"/>
-      <w:r>
-        <w:rPr>
-          <w:color w:val="000000" w:themeColor="text1"/>
-        </w:rPr>
-        <w:t>Cinemachine</w:t>
-      </w:r>
-      <w:proofErr w:type="spellEnd"/>
-      <w:proofErr w:type="gramEnd"/>
-    </w:p>
-    <w:p>
-      <w:pPr>
-        <w:pStyle w:val="Normal0"/>
-        <w:spacing w:line="259" w:lineRule="auto"/>
-        <w:rPr>
-          <w:color w:val="000000" w:themeColor="text1"/>
-        </w:rPr>
-      </w:pPr>
-      <w:r>
-        <w:rPr>
-          <w:color w:val="000000" w:themeColor="text1"/>
-        </w:rPr>
-        <w:t xml:space="preserve">Mekanik – </w:t>
-      </w:r>
-      <w:proofErr w:type="gramStart"/>
-      <w:r>
-        <w:rPr>
-          <w:color w:val="000000" w:themeColor="text1"/>
-        </w:rPr>
-        <w:t>7 : Sinematikler</w:t>
-      </w:r>
-      <w:proofErr w:type="gramEnd"/>
+          <w:color w:val="000000" w:themeColor="text1"/>
+        </w:rPr>
+        <w:t>)</w:t>
+      </w:r>
     </w:p>
     <w:p>
       <w:pPr>
@@ -2266,7 +2280,7 @@
             </wp:anchor>
           </w:drawing>
         </mc:Choice>
-        <mc:Fallback xmlns:sl="http://schemas.openxmlformats.org/schemaLibrary/2006/main" xmlns:a="http://schemas.openxmlformats.org/drawingml/2006/main" xmlns:pic="http://schemas.openxmlformats.org/drawingml/2006/picture" xmlns:c="http://schemas.openxmlformats.org/drawingml/2006/chart" xmlns:lc="http://schemas.openxmlformats.org/drawingml/2006/lockedCanvas" xmlns:dgm="http://schemas.openxmlformats.org/drawingml/2006/diagram" xmlns:wp14="http://schemas.microsoft.com/office/word/2010/wordml" xmlns:w16sdtdh="http://schemas.microsoft.com/office/word/2020/wordml/sdtdatahash" xmlns:w16="http://schemas.microsoft.com/office/word/2018/wordml" xmlns:w16cid="http://schemas.microsoft.com/office/word/2016/wordml/cid" xmlns:w16cex="http://schemas.microsoft.com/office/word/2018/wordml/cex" xmlns:oel="http://schemas.microsoft.com/office/2019/extlst" xmlns:am3d="http://schemas.microsoft.com/office/drawing/2017/model3d" xmlns:aink="http://schemas.microsoft.com/office/drawing/2016/ink" xmlns:cx8="http://schemas.microsoft.com/office/drawing/2016/5/14/chartex" xmlns:cx7="http://schemas.microsoft.com/office/drawing/2016/5/13/chartex" xmlns:cx6="http://schemas.microsoft.com/office/drawing/2016/5/12/chartex" xmlns:cx5="http://schemas.microsoft.com/office/drawing/2016/5/11/chartex" xmlns:cx4="http://schemas.microsoft.com/office/drawing/2016/5/10/chartex" xmlns:cx3="http://schemas.microsoft.com/office/drawing/2016/5/9/chartex" xmlns:cx2="http://schemas.microsoft.com/office/drawing/2015/10/21/chartex">
+        <mc:Fallback xmlns:cx2="http://schemas.microsoft.com/office/drawing/2015/10/21/chartex" xmlns:cx3="http://schemas.microsoft.com/office/drawing/2016/5/9/chartex" xmlns:cx4="http://schemas.microsoft.com/office/drawing/2016/5/10/chartex" xmlns:cx5="http://schemas.microsoft.com/office/drawing/2016/5/11/chartex" xmlns:cx6="http://schemas.microsoft.com/office/drawing/2016/5/12/chartex" xmlns:cx7="http://schemas.microsoft.com/office/drawing/2016/5/13/chartex" xmlns:cx8="http://schemas.microsoft.com/office/drawing/2016/5/14/chartex" xmlns:aink="http://schemas.microsoft.com/office/drawing/2016/ink" xmlns:am3d="http://schemas.microsoft.com/office/drawing/2017/model3d" xmlns:oel="http://schemas.microsoft.com/office/2019/extlst" xmlns:w16cex="http://schemas.microsoft.com/office/word/2018/wordml/cex" xmlns:w16cid="http://schemas.microsoft.com/office/word/2016/wordml/cid" xmlns:w16="http://schemas.microsoft.com/office/word/2018/wordml" xmlns:w16sdtdh="http://schemas.microsoft.com/office/word/2020/wordml/sdtdatahash" xmlns:wp14="http://schemas.microsoft.com/office/word/2010/wordml" xmlns:dgm="http://schemas.openxmlformats.org/drawingml/2006/diagram" xmlns:lc="http://schemas.openxmlformats.org/drawingml/2006/lockedCanvas" xmlns:c="http://schemas.openxmlformats.org/drawingml/2006/chart" xmlns:pic="http://schemas.openxmlformats.org/drawingml/2006/picture" xmlns:a="http://schemas.openxmlformats.org/drawingml/2006/main" xmlns:sl="http://schemas.openxmlformats.org/schemaLibrary/2006/main">
           <w:drawing>
             <wp:anchor xmlns:wp14="http://schemas.microsoft.com/office/word/2010/wordprocessingDrawing" distT="0" distB="0" distL="114300" distR="114300" simplePos="0" relativeHeight="0" behindDoc="0" locked="0" layoutInCell="1" hidden="0" allowOverlap="1" wp14:anchorId="3188D06E" wp14:editId="7777777">
               <wp:simplePos x="0" y="0"/>
@@ -2396,7 +2410,7 @@
             </wp:anchor>
           </w:drawing>
         </mc:Choice>
-        <mc:Fallback xmlns:sl="http://schemas.openxmlformats.org/schemaLibrary/2006/main" xmlns:a="http://schemas.openxmlformats.org/drawingml/2006/main" xmlns:pic="http://schemas.openxmlformats.org/drawingml/2006/picture" xmlns:c="http://schemas.openxmlformats.org/drawingml/2006/chart" xmlns:lc="http://schemas.openxmlformats.org/drawingml/2006/lockedCanvas" xmlns:dgm="http://schemas.openxmlformats.org/drawingml/2006/diagram" xmlns:wp14="http://schemas.microsoft.com/office/word/2010/wordml" xmlns:w16sdtdh="http://schemas.microsoft.com/office/word/2020/wordml/sdtdatahash" xmlns:w16="http://schemas.microsoft.com/office/word/2018/wordml" xmlns:w16cid="http://schemas.microsoft.com/office/word/2016/wordml/cid" xmlns:w16cex="http://schemas.microsoft.com/office/word/2018/wordml/cex" xmlns:oel="http://schemas.microsoft.com/office/2019/extlst" xmlns:am3d="http://schemas.microsoft.com/office/drawing/2017/model3d" xmlns:aink="http://schemas.microsoft.com/office/drawing/2016/ink" xmlns:cx8="http://schemas.microsoft.com/office/drawing/2016/5/14/chartex" xmlns:cx7="http://schemas.microsoft.com/office/drawing/2016/5/13/chartex" xmlns:cx6="http://schemas.microsoft.com/office/drawing/2016/5/12/chartex" xmlns:cx5="http://schemas.microsoft.com/office/drawing/2016/5/11/chartex" xmlns:cx4="http://schemas.microsoft.com/office/drawing/2016/5/10/chartex" xmlns:cx3="http://schemas.microsoft.com/office/drawing/2016/5/9/chartex" xmlns:cx2="http://schemas.microsoft.com/office/drawing/2015/10/21/chartex">
+        <mc:Fallback xmlns:cx2="http://schemas.microsoft.com/office/drawing/2015/10/21/chartex" xmlns:cx3="http://schemas.microsoft.com/office/drawing/2016/5/9/chartex" xmlns:cx4="http://schemas.microsoft.com/office/drawing/2016/5/10/chartex" xmlns:cx5="http://schemas.microsoft.com/office/drawing/2016/5/11/chartex" xmlns:cx6="http://schemas.microsoft.com/office/drawing/2016/5/12/chartex" xmlns:cx7="http://schemas.microsoft.com/office/drawing/2016/5/13/chartex" xmlns:cx8="http://schemas.microsoft.com/office/drawing/2016/5/14/chartex" xmlns:aink="http://schemas.microsoft.com/office/drawing/2016/ink" xmlns:am3d="http://schemas.microsoft.com/office/drawing/2017/model3d" xmlns:oel="http://schemas.microsoft.com/office/2019/extlst" xmlns:w16cex="http://schemas.microsoft.com/office/word/2018/wordml/cex" xmlns:w16cid="http://schemas.microsoft.com/office/word/2016/wordml/cid" xmlns:w16="http://schemas.microsoft.com/office/word/2018/wordml" xmlns:w16sdtdh="http://schemas.microsoft.com/office/word/2020/wordml/sdtdatahash" xmlns:wp14="http://schemas.microsoft.com/office/word/2010/wordml" xmlns:dgm="http://schemas.openxmlformats.org/drawingml/2006/diagram" xmlns:lc="http://schemas.openxmlformats.org/drawingml/2006/lockedCanvas" xmlns:c="http://schemas.openxmlformats.org/drawingml/2006/chart" xmlns:pic="http://schemas.openxmlformats.org/drawingml/2006/picture" xmlns:a="http://schemas.openxmlformats.org/drawingml/2006/main" xmlns:sl="http://schemas.openxmlformats.org/schemaLibrary/2006/main">
           <w:drawing>
             <wp:anchor xmlns:wp14="http://schemas.microsoft.com/office/word/2010/wordprocessingDrawing" distT="0" distB="0" distL="114300" distR="114300" simplePos="0" relativeHeight="0" behindDoc="0" locked="0" layoutInCell="1" hidden="0" allowOverlap="1" wp14:anchorId="78DF75DA" wp14:editId="7777777">
               <wp:simplePos x="0" y="0"/>
@@ -2676,7 +2690,7 @@
             </wp:anchor>
           </w:drawing>
         </mc:Choice>
-        <mc:Fallback xmlns:sl="http://schemas.openxmlformats.org/schemaLibrary/2006/main" xmlns:a="http://schemas.openxmlformats.org/drawingml/2006/main" xmlns:pic="http://schemas.openxmlformats.org/drawingml/2006/picture" xmlns:c="http://schemas.openxmlformats.org/drawingml/2006/chart" xmlns:lc="http://schemas.openxmlformats.org/drawingml/2006/lockedCanvas" xmlns:dgm="http://schemas.openxmlformats.org/drawingml/2006/diagram" xmlns:wp14="http://schemas.microsoft.com/office/word/2010/wordml" xmlns:w16sdtdh="http://schemas.microsoft.com/office/word/2020/wordml/sdtdatahash" xmlns:w16="http://schemas.microsoft.com/office/word/2018/wordml" xmlns:w16cid="http://schemas.microsoft.com/office/word/2016/wordml/cid" xmlns:w16cex="http://schemas.microsoft.com/office/word/2018/wordml/cex" xmlns:oel="http://schemas.microsoft.com/office/2019/extlst" xmlns:am3d="http://schemas.microsoft.com/office/drawing/2017/model3d" xmlns:aink="http://schemas.microsoft.com/office/drawing/2016/ink" xmlns:cx8="http://schemas.microsoft.com/office/drawing/2016/5/14/chartex" xmlns:cx7="http://schemas.microsoft.com/office/drawing/2016/5/13/chartex" xmlns:cx6="http://schemas.microsoft.com/office/drawing/2016/5/12/chartex" xmlns:cx5="http://schemas.microsoft.com/office/drawing/2016/5/11/chartex" xmlns:cx4="http://schemas.microsoft.com/office/drawing/2016/5/10/chartex" xmlns:cx3="http://schemas.microsoft.com/office/drawing/2016/5/9/chartex" xmlns:cx2="http://schemas.microsoft.com/office/drawing/2015/10/21/chartex">
+        <mc:Fallback xmlns:cx2="http://schemas.microsoft.com/office/drawing/2015/10/21/chartex" xmlns:cx3="http://schemas.microsoft.com/office/drawing/2016/5/9/chartex" xmlns:cx4="http://schemas.microsoft.com/office/drawing/2016/5/10/chartex" xmlns:cx5="http://schemas.microsoft.com/office/drawing/2016/5/11/chartex" xmlns:cx6="http://schemas.microsoft.com/office/drawing/2016/5/12/chartex" xmlns:cx7="http://schemas.microsoft.com/office/drawing/2016/5/13/chartex" xmlns:cx8="http://schemas.microsoft.com/office/drawing/2016/5/14/chartex" xmlns:aink="http://schemas.microsoft.com/office/drawing/2016/ink" xmlns:am3d="http://schemas.microsoft.com/office/drawing/2017/model3d" xmlns:oel="http://schemas.microsoft.com/office/2019/extlst" xmlns:w16cex="http://schemas.microsoft.com/office/word/2018/wordml/cex" xmlns:w16cid="http://schemas.microsoft.com/office/word/2016/wordml/cid" xmlns:w16="http://schemas.microsoft.com/office/word/2018/wordml" xmlns:w16sdtdh="http://schemas.microsoft.com/office/word/2020/wordml/sdtdatahash" xmlns:wp14="http://schemas.microsoft.com/office/word/2010/wordml" xmlns:dgm="http://schemas.openxmlformats.org/drawingml/2006/diagram" xmlns:lc="http://schemas.openxmlformats.org/drawingml/2006/lockedCanvas" xmlns:c="http://schemas.openxmlformats.org/drawingml/2006/chart" xmlns:pic="http://schemas.openxmlformats.org/drawingml/2006/picture" xmlns:a="http://schemas.openxmlformats.org/drawingml/2006/main" xmlns:sl="http://schemas.openxmlformats.org/schemaLibrary/2006/main">
           <w:drawing>
             <wp:anchor xmlns:wp14="http://schemas.microsoft.com/office/word/2010/wordprocessingDrawing" distT="0" distB="0" distL="0" distR="0" simplePos="0" relativeHeight="0" behindDoc="1" locked="0" layoutInCell="1" hidden="0" allowOverlap="1" wp14:anchorId="032CBD05" wp14:editId="7777777">
               <wp:simplePos x="0" y="0"/>
@@ -2985,7 +2999,7 @@
             </wp:anchor>
           </w:drawing>
         </mc:Choice>
-        <mc:Fallback xmlns:sl="http://schemas.openxmlformats.org/schemaLibrary/2006/main" xmlns:a="http://schemas.openxmlformats.org/drawingml/2006/main" xmlns:pic="http://schemas.openxmlformats.org/drawingml/2006/picture" xmlns:c="http://schemas.openxmlformats.org/drawingml/2006/chart" xmlns:lc="http://schemas.openxmlformats.org/drawingml/2006/lockedCanvas" xmlns:dgm="http://schemas.openxmlformats.org/drawingml/2006/diagram" xmlns:wp14="http://schemas.microsoft.com/office/word/2010/wordml" xmlns:w16sdtdh="http://schemas.microsoft.com/office/word/2020/wordml/sdtdatahash" xmlns:w16="http://schemas.microsoft.com/office/word/2018/wordml" xmlns:w16cid="http://schemas.microsoft.com/office/word/2016/wordml/cid" xmlns:w16cex="http://schemas.microsoft.com/office/word/2018/wordml/cex" xmlns:oel="http://schemas.microsoft.com/office/2019/extlst" xmlns:am3d="http://schemas.microsoft.com/office/drawing/2017/model3d" xmlns:aink="http://schemas.microsoft.com/office/drawing/2016/ink" xmlns:cx8="http://schemas.microsoft.com/office/drawing/2016/5/14/chartex" xmlns:cx7="http://schemas.microsoft.com/office/drawing/2016/5/13/chartex" xmlns:cx6="http://schemas.microsoft.com/office/drawing/2016/5/12/chartex" xmlns:cx5="http://schemas.microsoft.com/office/drawing/2016/5/11/chartex" xmlns:cx4="http://schemas.microsoft.com/office/drawing/2016/5/10/chartex" xmlns:cx3="http://schemas.microsoft.com/office/drawing/2016/5/9/chartex" xmlns:cx2="http://schemas.microsoft.com/office/drawing/2015/10/21/chartex">
+        <mc:Fallback xmlns:cx2="http://schemas.microsoft.com/office/drawing/2015/10/21/chartex" xmlns:cx3="http://schemas.microsoft.com/office/drawing/2016/5/9/chartex" xmlns:cx4="http://schemas.microsoft.com/office/drawing/2016/5/10/chartex" xmlns:cx5="http://schemas.microsoft.com/office/drawing/2016/5/11/chartex" xmlns:cx6="http://schemas.microsoft.com/office/drawing/2016/5/12/chartex" xmlns:cx7="http://schemas.microsoft.com/office/drawing/2016/5/13/chartex" xmlns:cx8="http://schemas.microsoft.com/office/drawing/2016/5/14/chartex" xmlns:aink="http://schemas.microsoft.com/office/drawing/2016/ink" xmlns:am3d="http://schemas.microsoft.com/office/drawing/2017/model3d" xmlns:oel="http://schemas.microsoft.com/office/2019/extlst" xmlns:w16cex="http://schemas.microsoft.com/office/word/2018/wordml/cex" xmlns:w16cid="http://schemas.microsoft.com/office/word/2016/wordml/cid" xmlns:w16="http://schemas.microsoft.com/office/word/2018/wordml" xmlns:w16sdtdh="http://schemas.microsoft.com/office/word/2020/wordml/sdtdatahash" xmlns:wp14="http://schemas.microsoft.com/office/word/2010/wordml" xmlns:dgm="http://schemas.openxmlformats.org/drawingml/2006/diagram" xmlns:lc="http://schemas.openxmlformats.org/drawingml/2006/lockedCanvas" xmlns:c="http://schemas.openxmlformats.org/drawingml/2006/chart" xmlns:pic="http://schemas.openxmlformats.org/drawingml/2006/picture" xmlns:a="http://schemas.openxmlformats.org/drawingml/2006/main" xmlns:sl="http://schemas.openxmlformats.org/schemaLibrary/2006/main">
           <w:drawing>
             <wp:anchor xmlns:wp14="http://schemas.microsoft.com/office/word/2010/wordprocessingDrawing" distT="0" distB="0" distL="114300" distR="114300" simplePos="0" relativeHeight="0" behindDoc="0" locked="0" layoutInCell="1" hidden="0" allowOverlap="1" wp14:anchorId="2EF61849" wp14:editId="7777777">
               <wp:simplePos x="0" y="0"/>

</xml_diff>